<commit_message>
Adding more codes to visualize colors in DKL space
</commit_message>
<xml_diff>
--- a/ReadMe.docx
+++ b/ReadMe.docx
@@ -124,21 +124,7 @@
         <w:rPr>
           <w:rFonts w:ascii="Times New Roman" w:hAnsi="Times New Roman" w:cs="Times New Roman"/>
         </w:rPr>
-        <w:t xml:space="preserve"> that lie on an </w:t>
-      </w:r>
-      <w:proofErr w:type="spellStart"/>
-      <w:r>
-        <w:rPr>
-          <w:rFonts w:ascii="Times New Roman" w:hAnsi="Times New Roman" w:cs="Times New Roman"/>
-        </w:rPr>
-        <w:t>equi</w:t>
-      </w:r>
-      <w:proofErr w:type="spellEnd"/>
-      <w:r>
-        <w:rPr>
-          <w:rFonts w:ascii="Times New Roman" w:hAnsi="Times New Roman" w:cs="Times New Roman"/>
-        </w:rPr>
-        <w:t xml:space="preserve">-luminant space and </w:t>
+        <w:t xml:space="preserve"> that lie on an equi-luminant space and </w:t>
       </w:r>
       <w:r>
         <w:rPr>
@@ -169,21 +155,7 @@
         <w:rPr>
           <w:rFonts w:ascii="Times New Roman" w:hAnsi="Times New Roman" w:cs="Times New Roman"/>
         </w:rPr>
-        <w:t xml:space="preserve">lie on an </w:t>
-      </w:r>
-      <w:proofErr w:type="spellStart"/>
-      <w:r>
-        <w:rPr>
-          <w:rFonts w:ascii="Times New Roman" w:hAnsi="Times New Roman" w:cs="Times New Roman"/>
-        </w:rPr>
-        <w:t>equi</w:t>
-      </w:r>
-      <w:proofErr w:type="spellEnd"/>
-      <w:r>
-        <w:rPr>
-          <w:rFonts w:ascii="Times New Roman" w:hAnsi="Times New Roman" w:cs="Times New Roman"/>
-        </w:rPr>
-        <w:t xml:space="preserve">-luminant plane and </w:t>
+        <w:t xml:space="preserve">lie on an equi-luminant plane and </w:t>
       </w:r>
       <w:r>
         <w:rPr>
@@ -236,15 +208,6 @@
           <w:lang w:val="en-US"/>
         </w:rPr>
         <w:t xml:space="preserve"> already.</w:t>
-      </w:r>
-      <w:r>
-        <w:rPr>
-          <w:rFonts w:ascii="Times New Roman" w:hAnsi="Times New Roman" w:cs="Times New Roman"/>
-          <w:sz w:val="24"/>
-          <w:szCs w:val="24"/>
-          <w:lang w:val="en-US"/>
-        </w:rPr>
-        <w:t xml:space="preserve"> Steps for linearization are detailed in Appendix 1.</w:t>
       </w:r>
     </w:p>
     <w:p>
@@ -333,31 +296,17 @@
           <w:rFonts w:ascii="Times New Roman" w:hAnsi="Times New Roman" w:cs="Times New Roman"/>
         </w:rPr>
       </w:pPr>
-      <w:proofErr w:type="spellStart"/>
-      <w:r>
-        <w:rPr>
-          <w:rFonts w:ascii="Times New Roman" w:hAnsi="Times New Roman" w:cs="Times New Roman"/>
-        </w:rPr>
-        <w:t>Psychtoolbox</w:t>
-      </w:r>
-      <w:proofErr w:type="spellEnd"/>
-      <w:r>
-        <w:rPr>
-          <w:rFonts w:ascii="Times New Roman" w:hAnsi="Times New Roman" w:cs="Times New Roman"/>
-        </w:rPr>
-        <w:t xml:space="preserve"> (PTB)</w:t>
-      </w:r>
-      <w:r>
-        <w:rPr>
-          <w:rFonts w:ascii="Times New Roman" w:hAnsi="Times New Roman" w:cs="Times New Roman"/>
-        </w:rPr>
-        <w:t xml:space="preserve"> </w:t>
-      </w:r>
-      <w:r>
-        <w:rPr>
-          <w:rFonts w:ascii="Times New Roman" w:hAnsi="Times New Roman" w:cs="Times New Roman"/>
-        </w:rPr>
-        <w:t>(</w:t>
+      <w:r>
+        <w:rPr>
+          <w:rFonts w:ascii="Times New Roman" w:hAnsi="Times New Roman" w:cs="Times New Roman"/>
+        </w:rPr>
+        <w:t>Psychtoolbox (PTB)</w:t>
+      </w:r>
+      <w:r>
+        <w:rPr>
+          <w:rFonts w:ascii="Times New Roman" w:hAnsi="Times New Roman" w:cs="Times New Roman"/>
+        </w:rPr>
+        <w:t xml:space="preserve"> (</w:t>
       </w:r>
       <w:hyperlink r:id="rId5" w:history="1">
         <w:r>
@@ -372,28 +321,8 @@
         <w:rPr>
           <w:rFonts w:ascii="Times New Roman" w:hAnsi="Times New Roman" w:cs="Times New Roman"/>
         </w:rPr>
-        <w:t>)</w:t>
-      </w:r>
-      <w:r>
-        <w:rPr>
-          <w:rFonts w:ascii="Times New Roman" w:hAnsi="Times New Roman" w:cs="Times New Roman"/>
-        </w:rPr>
-        <w:t xml:space="preserve">, </w:t>
-      </w:r>
-      <w:r>
-        <w:rPr>
-          <w:rFonts w:ascii="Times New Roman" w:hAnsi="Times New Roman" w:cs="Times New Roman"/>
-        </w:rPr>
-        <w:t xml:space="preserve">a freely available software in </w:t>
-      </w:r>
-      <w:proofErr w:type="spellStart"/>
-      <w:r>
-        <w:rPr>
-          <w:rFonts w:ascii="Times New Roman" w:hAnsi="Times New Roman" w:cs="Times New Roman"/>
-        </w:rPr>
-        <w:t>Matlab</w:t>
-      </w:r>
-      <w:proofErr w:type="spellEnd"/>
+        <w:t>), a freely available software in Matlab</w:t>
+      </w:r>
       <w:r>
         <w:rPr>
           <w:rFonts w:ascii="Times New Roman" w:hAnsi="Times New Roman" w:cs="Times New Roman"/>
@@ -549,27 +478,7 @@
           <w:sz w:val="24"/>
           <w:szCs w:val="24"/>
         </w:rPr>
-        <w:t>CIE (</w:t>
-      </w:r>
-      <w:proofErr w:type="spellStart"/>
-      <w:proofErr w:type="gramStart"/>
-      <w:r>
-        <w:rPr>
-          <w:rFonts w:ascii="Times New Roman" w:hAnsi="Times New Roman" w:cs="Times New Roman"/>
-          <w:sz w:val="24"/>
-          <w:szCs w:val="24"/>
-        </w:rPr>
-        <w:t>x,y</w:t>
-      </w:r>
-      <w:proofErr w:type="spellEnd"/>
-      <w:proofErr w:type="gramEnd"/>
-      <w:r>
-        <w:rPr>
-          <w:rFonts w:ascii="Times New Roman" w:hAnsi="Times New Roman" w:cs="Times New Roman"/>
-          <w:sz w:val="24"/>
-          <w:szCs w:val="24"/>
-        </w:rPr>
-        <w:t xml:space="preserve">) coordinates of the three primaries and the white point. </w:t>
+        <w:t xml:space="preserve">CIE (x,y) coordinates of the three primaries and the white point. </w:t>
       </w:r>
       <w:r>
         <w:rPr>
@@ -587,7 +496,6 @@
         </w:rPr>
         <w:t xml:space="preserve">does the conversion can be found using </w:t>
       </w:r>
-      <w:proofErr w:type="spellStart"/>
       <w:r>
         <w:rPr>
           <w:rFonts w:ascii="Times New Roman" w:hAnsi="Times New Roman" w:cs="Times New Roman"/>
@@ -597,7 +505,6 @@
         </w:rPr>
         <w:t>RGBToXYZMatrix</w:t>
       </w:r>
-      <w:proofErr w:type="spellEnd"/>
       <w:r>
         <w:rPr>
           <w:rFonts w:ascii="Times New Roman" w:hAnsi="Times New Roman" w:cs="Times New Roman"/>
@@ -723,79 +630,7 @@
           <w:sz w:val="24"/>
           <w:szCs w:val="24"/>
         </w:rPr>
-        <w:t xml:space="preserve"> properly. In particular, </w:t>
-      </w:r>
-      <w:proofErr w:type="gramStart"/>
-      <w:r>
-        <w:rPr>
-          <w:rFonts w:ascii="Times New Roman" w:hAnsi="Times New Roman" w:cs="Times New Roman"/>
-          <w:sz w:val="24"/>
-          <w:szCs w:val="24"/>
-        </w:rPr>
-        <w:t>in order for</w:t>
-      </w:r>
-      <w:proofErr w:type="gramEnd"/>
-      <w:r>
-        <w:rPr>
-          <w:rFonts w:ascii="Times New Roman" w:hAnsi="Times New Roman" w:cs="Times New Roman"/>
-          <w:sz w:val="24"/>
-          <w:szCs w:val="24"/>
-        </w:rPr>
-        <w:t xml:space="preserve"> L+M to be equal to the luminance, L and M need to be in “luminance units”. The scaling factors depend on the CFs that we use, as well as the luminosity function (which should be a linear combination of the CFs of L and M). In fact, the command </w:t>
-      </w:r>
-      <w:proofErr w:type="spellStart"/>
-      <w:r>
-        <w:rPr>
-          <w:rFonts w:ascii="Times New Roman" w:hAnsi="Times New Roman" w:cs="Times New Roman"/>
-          <w:sz w:val="24"/>
-          <w:szCs w:val="24"/>
-        </w:rPr>
-        <w:t>computeDKL_M</w:t>
-      </w:r>
-      <w:proofErr w:type="spellEnd"/>
-      <w:r>
-        <w:rPr>
-          <w:rFonts w:ascii="Times New Roman" w:hAnsi="Times New Roman" w:cs="Times New Roman"/>
-          <w:sz w:val="24"/>
-          <w:szCs w:val="24"/>
-        </w:rPr>
-        <w:t xml:space="preserve"> in PTB takes the CFs and luminosity function as inputs and finds out the appropriate weights (</w:t>
-      </w:r>
-      <w:proofErr w:type="spellStart"/>
-      <w:r>
-        <w:rPr>
-          <w:rFonts w:ascii="Times New Roman" w:hAnsi="Times New Roman" w:cs="Times New Roman"/>
-          <w:sz w:val="24"/>
-          <w:szCs w:val="24"/>
-        </w:rPr>
-        <w:t>LMLumWeights</w:t>
-      </w:r>
-      <w:proofErr w:type="spellEnd"/>
-      <w:r>
-        <w:rPr>
-          <w:rFonts w:ascii="Times New Roman" w:hAnsi="Times New Roman" w:cs="Times New Roman"/>
-          <w:sz w:val="24"/>
-          <w:szCs w:val="24"/>
-        </w:rPr>
-        <w:t xml:space="preserve">). So, </w:t>
-      </w:r>
-      <w:proofErr w:type="gramStart"/>
-      <w:r>
-        <w:rPr>
-          <w:rFonts w:ascii="Times New Roman" w:hAnsi="Times New Roman" w:cs="Times New Roman"/>
-          <w:sz w:val="24"/>
-          <w:szCs w:val="24"/>
-        </w:rPr>
-        <w:t>in order to</w:t>
-      </w:r>
-      <w:proofErr w:type="gramEnd"/>
-      <w:r>
-        <w:rPr>
-          <w:rFonts w:ascii="Times New Roman" w:hAnsi="Times New Roman" w:cs="Times New Roman"/>
-          <w:sz w:val="24"/>
-          <w:szCs w:val="24"/>
-        </w:rPr>
-        <w:t xml:space="preserve"> get LMS in </w:t>
+        <w:t xml:space="preserve"> properly. In particular, in order for L+M to be equal to the luminance, L and M need to be in “luminance units”. The scaling factors depend on the CFs that we use, as well as the luminosity function (which should be a linear combination of the CFs of L and M). In fact, the command computeDKL_M in PTB takes the CFs and luminosity function as inputs and finds out the appropriate weights (LMLumWeights). So, in order to get LMS in </w:t>
       </w:r>
       <w:r>
         <w:rPr>
@@ -845,25 +680,7 @@
           <w:sz w:val="24"/>
           <w:szCs w:val="24"/>
         </w:rPr>
-        <w:t xml:space="preserve">a) Obtain LMS using the cone fundamentals and then apply an appropriate scaling factor. For example, the lms2rgbMB program in Stephen Westland’s book assumes a default scaling factor of [0.689903 0.348322 0.0371597] for L, M and S. These scaling factors correspond to </w:t>
-      </w:r>
-      <w:proofErr w:type="spellStart"/>
-      <w:r>
-        <w:rPr>
-          <w:rFonts w:ascii="Times New Roman" w:hAnsi="Times New Roman" w:cs="Times New Roman"/>
-          <w:sz w:val="24"/>
-          <w:szCs w:val="24"/>
-        </w:rPr>
-        <w:t>Stockman&amp;Sharpe</w:t>
-      </w:r>
-      <w:proofErr w:type="spellEnd"/>
-      <w:r>
-        <w:rPr>
-          <w:rFonts w:ascii="Times New Roman" w:hAnsi="Times New Roman" w:cs="Times New Roman"/>
-          <w:sz w:val="24"/>
-          <w:szCs w:val="24"/>
-        </w:rPr>
-        <w:t xml:space="preserve"> 2000 CF and CIE 2006 </w:t>
+        <w:t xml:space="preserve">a) Obtain LMS using the cone fundamentals and then apply an appropriate scaling factor. For example, the lms2rgbMB program in Stephen Westland’s book assumes a default scaling factor of [0.689903 0.348322 0.0371597] for L, M and S. These scaling factors correspond to Stockman&amp;Sharpe 2000 CF and CIE 2006 </w:t>
       </w:r>
       <w:r>
         <w:rPr>
@@ -922,25 +739,7 @@
           <w:sz w:val="24"/>
           <w:szCs w:val="24"/>
         </w:rPr>
-        <w:t xml:space="preserve">Stockman, 2019, Current Opinion in </w:t>
-      </w:r>
-      <w:proofErr w:type="spellStart"/>
-      <w:r>
-        <w:rPr>
-          <w:rFonts w:ascii="Times New Roman" w:hAnsi="Times New Roman" w:cs="Times New Roman"/>
-          <w:sz w:val="24"/>
-          <w:szCs w:val="24"/>
-        </w:rPr>
-        <w:t>Behavioral</w:t>
-      </w:r>
-      <w:proofErr w:type="spellEnd"/>
-      <w:r>
-        <w:rPr>
-          <w:rFonts w:ascii="Times New Roman" w:hAnsi="Times New Roman" w:cs="Times New Roman"/>
-          <w:sz w:val="24"/>
-          <w:szCs w:val="24"/>
-        </w:rPr>
-        <w:t xml:space="preserve"> Sciences)</w:t>
+        <w:t>Stockman, 2019, Current Opinion in Behavioral Sciences)</w:t>
       </w:r>
       <w:r>
         <w:rPr>
@@ -960,7 +759,6 @@
           <w:szCs w:val="24"/>
         </w:rPr>
       </w:pPr>
-      <w:proofErr w:type="spellStart"/>
       <w:r>
         <w:rPr>
           <w:rFonts w:ascii="Times New Roman" w:hAnsi="Times New Roman" w:cs="Times New Roman"/>
@@ -977,7 +775,6 @@
         </w:rPr>
         <w:t>_LMSToXYZ</w:t>
       </w:r>
-      <w:proofErr w:type="spellEnd"/>
       <w:r>
         <w:rPr>
           <w:rFonts w:ascii="Times New Roman" w:hAnsi="Times New Roman" w:cs="Times New Roman"/>
@@ -1226,28 +1023,8 @@
           <w:sz w:val="24"/>
           <w:szCs w:val="24"/>
         </w:rPr>
-        <w:t xml:space="preserve">by the scaling matrix </w:t>
-      </w:r>
-      <w:proofErr w:type="spellStart"/>
-      <w:proofErr w:type="gramStart"/>
-      <w:r>
-        <w:rPr>
-          <w:rFonts w:ascii="Times New Roman" w:hAnsi="Times New Roman" w:cs="Times New Roman"/>
-          <w:sz w:val="24"/>
-          <w:szCs w:val="24"/>
-        </w:rPr>
-        <w:t>diag</w:t>
-      </w:r>
-      <w:proofErr w:type="spellEnd"/>
-      <w:r>
-        <w:rPr>
-          <w:rFonts w:ascii="Times New Roman" w:hAnsi="Times New Roman" w:cs="Times New Roman"/>
-          <w:sz w:val="24"/>
-          <w:szCs w:val="24"/>
-        </w:rPr>
-        <w:t>(</w:t>
-      </w:r>
-      <w:proofErr w:type="gramEnd"/>
+        <w:t>by the scaling matrix diag(</w:t>
+      </w:r>
       <w:r>
         <w:rPr>
           <w:rFonts w:ascii="Times New Roman" w:hAnsi="Times New Roman" w:cs="Times New Roman"/>
@@ -1262,28 +1039,8 @@
           <w:sz w:val="24"/>
           <w:szCs w:val="24"/>
         </w:rPr>
-        <w:t xml:space="preserve">). The final matrix: </w:t>
-      </w:r>
-      <w:proofErr w:type="spellStart"/>
-      <w:proofErr w:type="gramStart"/>
-      <w:r>
-        <w:rPr>
-          <w:rFonts w:ascii="Times New Roman" w:hAnsi="Times New Roman" w:cs="Times New Roman"/>
-          <w:sz w:val="24"/>
-          <w:szCs w:val="24"/>
-        </w:rPr>
-        <w:t>diag</w:t>
-      </w:r>
-      <w:proofErr w:type="spellEnd"/>
-      <w:r>
-        <w:rPr>
-          <w:rFonts w:ascii="Times New Roman" w:hAnsi="Times New Roman" w:cs="Times New Roman"/>
-          <w:sz w:val="24"/>
-          <w:szCs w:val="24"/>
-        </w:rPr>
-        <w:t>(</w:t>
-      </w:r>
-      <w:proofErr w:type="gramEnd"/>
+        <w:t>). The final matrix: diag(</w:t>
+      </w:r>
       <w:r>
         <w:rPr>
           <w:rFonts w:ascii="Times New Roman" w:hAnsi="Times New Roman" w:cs="Times New Roman"/>
@@ -1306,55 +1063,18 @@
           <w:sz w:val="24"/>
           <w:szCs w:val="24"/>
         </w:rPr>
-        <w:t>*</w:t>
-      </w:r>
-      <w:proofErr w:type="spellStart"/>
-      <w:r>
-        <w:rPr>
-          <w:rFonts w:ascii="Times New Roman" w:hAnsi="Times New Roman" w:cs="Times New Roman"/>
-          <w:sz w:val="24"/>
-          <w:szCs w:val="24"/>
-        </w:rPr>
-        <w:t>inv</w:t>
-      </w:r>
-      <w:proofErr w:type="spellEnd"/>
-      <w:r>
-        <w:rPr>
-          <w:rFonts w:ascii="Times New Roman" w:hAnsi="Times New Roman" w:cs="Times New Roman"/>
-          <w:sz w:val="24"/>
-          <w:szCs w:val="24"/>
-        </w:rPr>
-        <w:t>(</w:t>
-      </w:r>
-      <w:proofErr w:type="spellStart"/>
-      <w:r>
-        <w:rPr>
-          <w:rFonts w:ascii="Times New Roman" w:hAnsi="Times New Roman" w:cs="Times New Roman"/>
-          <w:sz w:val="24"/>
-          <w:szCs w:val="24"/>
-        </w:rPr>
-        <w:t>M_LMSToXYZ</w:t>
-      </w:r>
-      <w:proofErr w:type="spellEnd"/>
-      <w:r>
-        <w:rPr>
-          <w:rFonts w:ascii="Times New Roman" w:hAnsi="Times New Roman" w:cs="Times New Roman"/>
-          <w:sz w:val="24"/>
-          <w:szCs w:val="24"/>
-        </w:rPr>
-        <w:t>) is</w:t>
-      </w:r>
-    </w:p>
-    <w:p>
-      <w:pPr>
-        <w:jc w:val="both"/>
-        <w:rPr>
-          <w:rFonts w:ascii="Times New Roman" w:hAnsi="Times New Roman" w:cs="Times New Roman"/>
-          <w:sz w:val="24"/>
-          <w:szCs w:val="24"/>
-        </w:rPr>
-      </w:pPr>
-      <w:proofErr w:type="spellStart"/>
+        <w:t>*inv(M_LMSToXYZ) is</w:t>
+      </w:r>
+    </w:p>
+    <w:p>
+      <w:pPr>
+        <w:jc w:val="both"/>
+        <w:rPr>
+          <w:rFonts w:ascii="Times New Roman" w:hAnsi="Times New Roman" w:cs="Times New Roman"/>
+          <w:sz w:val="24"/>
+          <w:szCs w:val="24"/>
+        </w:rPr>
+      </w:pPr>
       <w:r>
         <w:rPr>
           <w:rFonts w:ascii="Times New Roman" w:hAnsi="Times New Roman" w:cs="Times New Roman"/>
@@ -1371,7 +1091,6 @@
         </w:rPr>
         <w:t>ToLMS_SS</w:t>
       </w:r>
-      <w:proofErr w:type="spellEnd"/>
       <w:r>
         <w:rPr>
           <w:rFonts w:ascii="Times New Roman" w:hAnsi="Times New Roman" w:cs="Times New Roman"/>
@@ -1464,41 +1183,17 @@
                       <w:sz w:val="24"/>
                       <w:szCs w:val="24"/>
                     </w:rPr>
-                    <m:t>0.</m:t>
-                  </m:r>
-                  <m:r>
-                    <w:rPr>
-                      <w:rFonts w:ascii="Cambria Math" w:hAnsi="Cambria Math" w:cs="Times New Roman"/>
-                      <w:sz w:val="24"/>
-                      <w:szCs w:val="24"/>
-                    </w:rPr>
-                    <m:t>4100658</m:t>
-                  </m:r>
-                </m:e>
-                <m:e>
-                  <m:r>
-                    <w:rPr>
-                      <w:rFonts w:ascii="Cambria Math" w:hAnsi="Cambria Math" w:cs="Times New Roman"/>
-                      <w:sz w:val="24"/>
-                      <w:szCs w:val="24"/>
-                    </w:rPr>
-                    <m:t>0</m:t>
-                  </m:r>
-                  <m:r>
-                    <w:rPr>
-                      <w:rFonts w:ascii="Cambria Math" w:hAnsi="Cambria Math" w:cs="Times New Roman"/>
-                      <w:sz w:val="24"/>
-                      <w:szCs w:val="24"/>
-                    </w:rPr>
-                    <m:t>.027</m:t>
-                  </m:r>
-                  <m:r>
-                    <w:rPr>
-                      <w:rFonts w:ascii="Cambria Math" w:hAnsi="Cambria Math" w:cs="Times New Roman"/>
-                      <w:sz w:val="24"/>
-                      <w:szCs w:val="24"/>
-                    </w:rPr>
-                    <m:t>387</m:t>
+                    <m:t>0.4100658</m:t>
+                  </m:r>
+                </m:e>
+                <m:e>
+                  <m:r>
+                    <w:rPr>
+                      <w:rFonts w:ascii="Cambria Math" w:hAnsi="Cambria Math" w:cs="Times New Roman"/>
+                      <w:sz w:val="24"/>
+                      <w:szCs w:val="24"/>
+                    </w:rPr>
+                    <m:t>0.027387</m:t>
                   </m:r>
                 </m:e>
               </m:mr>
@@ -1586,7 +1281,6 @@
           <w:lang w:val="en-GB"/>
         </w:rPr>
       </w:pPr>
-      <w:proofErr w:type="spellStart"/>
       <w:r>
         <w:rPr>
           <w:rFonts w:ascii="Times New Roman" w:hAnsi="Times New Roman" w:cs="Times New Roman"/>
@@ -1637,7 +1331,6 @@
         </w:rPr>
         <w:t>SP</w:t>
       </w:r>
-      <w:proofErr w:type="spellEnd"/>
       <w:r>
         <w:rPr>
           <w:rFonts w:ascii="Times New Roman" w:hAnsi="Times New Roman" w:cs="Times New Roman"/>
@@ -1690,51 +1383,27 @@
                       <w:sz w:val="24"/>
                       <w:szCs w:val="24"/>
                     </w:rPr>
-                    <m:t>0.1</m:t>
-                  </m:r>
-                  <m:r>
-                    <w:rPr>
-                      <w:rFonts w:ascii="Cambria Math" w:hAnsi="Cambria Math" w:cs="Times New Roman"/>
-                      <w:sz w:val="24"/>
-                      <w:szCs w:val="24"/>
-                    </w:rPr>
-                    <m:t>5514</m:t>
-                  </m:r>
-                </m:e>
-                <m:e>
-                  <m:r>
-                    <w:rPr>
-                      <w:rFonts w:ascii="Cambria Math" w:hAnsi="Cambria Math" w:cs="Times New Roman"/>
-                      <w:sz w:val="24"/>
-                      <w:szCs w:val="24"/>
-                    </w:rPr>
-                    <m:t>0.5</m:t>
-                  </m:r>
-                  <m:r>
-                    <w:rPr>
-                      <w:rFonts w:ascii="Cambria Math" w:hAnsi="Cambria Math" w:cs="Times New Roman"/>
-                      <w:sz w:val="24"/>
-                      <w:szCs w:val="24"/>
-                    </w:rPr>
-                    <m:t>4312</m:t>
-                  </m:r>
-                </m:e>
-                <m:e>
-                  <m:r>
-                    <w:rPr>
-                      <w:rFonts w:ascii="Cambria Math" w:hAnsi="Cambria Math" w:cs="Times New Roman"/>
-                      <w:sz w:val="24"/>
-                      <w:szCs w:val="24"/>
-                    </w:rPr>
-                    <m:t>-0.0</m:t>
-                  </m:r>
-                  <m:r>
-                    <w:rPr>
-                      <w:rFonts w:ascii="Cambria Math" w:hAnsi="Cambria Math" w:cs="Times New Roman"/>
-                      <w:sz w:val="24"/>
-                      <w:szCs w:val="24"/>
-                    </w:rPr>
-                    <m:t>3286</m:t>
+                    <m:t>0.15514</m:t>
+                  </m:r>
+                </m:e>
+                <m:e>
+                  <m:r>
+                    <w:rPr>
+                      <w:rFonts w:ascii="Cambria Math" w:hAnsi="Cambria Math" w:cs="Times New Roman"/>
+                      <w:sz w:val="24"/>
+                      <w:szCs w:val="24"/>
+                    </w:rPr>
+                    <m:t>0.54312</m:t>
+                  </m:r>
+                </m:e>
+                <m:e>
+                  <m:r>
+                    <w:rPr>
+                      <w:rFonts w:ascii="Cambria Math" w:hAnsi="Cambria Math" w:cs="Times New Roman"/>
+                      <w:sz w:val="24"/>
+                      <w:szCs w:val="24"/>
+                    </w:rPr>
+                    <m:t>-0.03286</m:t>
                   </m:r>
                 </m:e>
               </m:mr>
@@ -1746,59 +1415,27 @@
                       <w:sz w:val="24"/>
                       <w:szCs w:val="24"/>
                     </w:rPr>
-                    <m:t>-0.</m:t>
-                  </m:r>
-                  <m:r>
-                    <w:rPr>
-                      <w:rFonts w:ascii="Cambria Math" w:hAnsi="Cambria Math" w:cs="Times New Roman"/>
-                      <w:sz w:val="24"/>
-                      <w:szCs w:val="24"/>
-                    </w:rPr>
-                    <m:t>155</m:t>
-                  </m:r>
-                  <m:r>
-                    <w:rPr>
-                      <w:rFonts w:ascii="Cambria Math" w:hAnsi="Cambria Math" w:cs="Times New Roman"/>
-                      <w:sz w:val="24"/>
-                      <w:szCs w:val="24"/>
-                    </w:rPr>
-                    <m:t>14</m:t>
-                  </m:r>
-                </m:e>
-                <m:e>
-                  <m:r>
-                    <w:rPr>
-                      <w:rFonts w:ascii="Cambria Math" w:hAnsi="Cambria Math" w:cs="Times New Roman"/>
-                      <w:sz w:val="24"/>
-                      <w:szCs w:val="24"/>
-                    </w:rPr>
-                    <m:t>0.4</m:t>
-                  </m:r>
-                  <m:r>
-                    <w:rPr>
-                      <w:rFonts w:ascii="Cambria Math" w:hAnsi="Cambria Math" w:cs="Times New Roman"/>
-                      <w:sz w:val="24"/>
-                      <w:szCs w:val="24"/>
-                    </w:rPr>
-                    <m:t>5684</m:t>
-                  </m:r>
-                </m:e>
-                <m:e>
-                  <m:r>
-                    <w:rPr>
-                      <w:rFonts w:ascii="Cambria Math" w:hAnsi="Cambria Math" w:cs="Times New Roman"/>
-                      <w:sz w:val="24"/>
-                      <w:szCs w:val="24"/>
-                    </w:rPr>
-                    <m:t>0.0</m:t>
-                  </m:r>
-                  <m:r>
-                    <w:rPr>
-                      <w:rFonts w:ascii="Cambria Math" w:hAnsi="Cambria Math" w:cs="Times New Roman"/>
-                      <w:sz w:val="24"/>
-                      <w:szCs w:val="24"/>
-                    </w:rPr>
-                    <m:t>3286</m:t>
+                    <m:t>-0.15514</m:t>
+                  </m:r>
+                </m:e>
+                <m:e>
+                  <m:r>
+                    <w:rPr>
+                      <w:rFonts w:ascii="Cambria Math" w:hAnsi="Cambria Math" w:cs="Times New Roman"/>
+                      <w:sz w:val="24"/>
+                      <w:szCs w:val="24"/>
+                    </w:rPr>
+                    <m:t>0.45684</m:t>
+                  </m:r>
+                </m:e>
+                <m:e>
+                  <m:r>
+                    <w:rPr>
+                      <w:rFonts w:ascii="Cambria Math" w:hAnsi="Cambria Math" w:cs="Times New Roman"/>
+                      <w:sz w:val="24"/>
+                      <w:szCs w:val="24"/>
+                    </w:rPr>
+                    <m:t>0.03286</m:t>
                   </m:r>
                 </m:e>
               </m:mr>
@@ -1830,15 +1467,7 @@
                       <w:sz w:val="24"/>
                       <w:szCs w:val="24"/>
                     </w:rPr>
-                    <m:t>0.01</m:t>
-                  </m:r>
-                  <m:r>
-                    <w:rPr>
-                      <w:rFonts w:ascii="Cambria Math" w:hAnsi="Cambria Math" w:cs="Times New Roman"/>
-                      <w:sz w:val="24"/>
-                      <w:szCs w:val="24"/>
-                    </w:rPr>
-                    <m:t>608</m:t>
+                    <m:t>0.01608</m:t>
                   </m:r>
                 </m:e>
               </m:mr>
@@ -1882,7 +1511,6 @@
         </w:rPr>
         <w:t xml:space="preserve">The program </w:t>
       </w:r>
-      <w:proofErr w:type="spellStart"/>
       <w:r>
         <w:rPr>
           <w:rFonts w:ascii="Times New Roman" w:hAnsi="Times New Roman" w:cs="Times New Roman"/>
@@ -1892,7 +1520,6 @@
         </w:rPr>
         <w:t>XYZToLMSMatrix</w:t>
       </w:r>
-      <w:proofErr w:type="spellEnd"/>
       <w:r>
         <w:rPr>
           <w:rFonts w:ascii="Times New Roman" w:hAnsi="Times New Roman" w:cs="Times New Roman"/>
@@ -1993,25 +1620,7 @@
           <w:sz w:val="24"/>
           <w:szCs w:val="24"/>
         </w:rPr>
-        <w:t xml:space="preserve">We can get the DKL coordinates from LMS (expressed in luminance units) by </w:t>
-      </w:r>
-      <w:proofErr w:type="spellStart"/>
-      <w:r>
-        <w:rPr>
-          <w:rFonts w:ascii="Times New Roman" w:hAnsi="Times New Roman" w:cs="Times New Roman"/>
-          <w:sz w:val="24"/>
-          <w:szCs w:val="24"/>
-        </w:rPr>
-        <w:t>postmutiplying</w:t>
-      </w:r>
-      <w:proofErr w:type="spellEnd"/>
-      <w:r>
-        <w:rPr>
-          <w:rFonts w:ascii="Times New Roman" w:hAnsi="Times New Roman" w:cs="Times New Roman"/>
-          <w:sz w:val="24"/>
-          <w:szCs w:val="24"/>
-        </w:rPr>
-        <w:t xml:space="preserve"> LMS with a simple matrix transformation B given by:</w:t>
+        <w:t>We can get the DKL coordinates from LMS (expressed in luminance units) by postmutiplying LMS with a simple matrix transformation B given by:</w:t>
       </w:r>
     </w:p>
     <w:p>
@@ -2181,61 +1790,25 @@
           <w:sz w:val="24"/>
           <w:szCs w:val="24"/>
         </w:rPr>
-        <w:t xml:space="preserve">and subsequently scaling each entry. Here </w:t>
-      </w:r>
-      <w:proofErr w:type="spellStart"/>
-      <w:r>
-        <w:rPr>
-          <w:rFonts w:ascii="Times New Roman" w:hAnsi="Times New Roman" w:cs="Times New Roman"/>
-          <w:sz w:val="24"/>
-          <w:szCs w:val="24"/>
-        </w:rPr>
-        <w:t>LMS_background</w:t>
-      </w:r>
-      <w:proofErr w:type="spellEnd"/>
-      <w:r>
-        <w:rPr>
-          <w:rFonts w:ascii="Times New Roman" w:hAnsi="Times New Roman" w:cs="Times New Roman"/>
-          <w:sz w:val="24"/>
-          <w:szCs w:val="24"/>
-        </w:rPr>
-        <w:t xml:space="preserve"> = [b1 b2 b3].</w:t>
-      </w:r>
-    </w:p>
-    <w:p>
-      <w:pPr>
-        <w:jc w:val="both"/>
-        <w:rPr>
-          <w:rFonts w:ascii="Times New Roman" w:hAnsi="Times New Roman" w:cs="Times New Roman"/>
-          <w:sz w:val="24"/>
-          <w:szCs w:val="24"/>
-        </w:rPr>
-      </w:pPr>
-      <w:r>
-        <w:rPr>
-          <w:rFonts w:ascii="Times New Roman" w:hAnsi="Times New Roman" w:cs="Times New Roman"/>
-          <w:sz w:val="24"/>
-          <w:szCs w:val="24"/>
-        </w:rPr>
-        <w:t>This matrix essentially describes each mechanism. If we post-multiply by a 3x1 vector [L M S]’, we get a 3x1 vector with the first entry being luminance (L+M), second entry as L – b1*M/b2 and the third entry as -L -M + (b1+b</w:t>
-      </w:r>
-      <w:proofErr w:type="gramStart"/>
-      <w:r>
-        <w:rPr>
-          <w:rFonts w:ascii="Times New Roman" w:hAnsi="Times New Roman" w:cs="Times New Roman"/>
-          <w:sz w:val="24"/>
-          <w:szCs w:val="24"/>
-        </w:rPr>
-        <w:t>2)S</w:t>
-      </w:r>
-      <w:proofErr w:type="gramEnd"/>
-      <w:r>
-        <w:rPr>
-          <w:rFonts w:ascii="Times New Roman" w:hAnsi="Times New Roman" w:cs="Times New Roman"/>
-          <w:sz w:val="24"/>
-          <w:szCs w:val="24"/>
-        </w:rPr>
-        <w:t xml:space="preserve">/b3. These are the luminance (L+M), chromatic L-M and chromatic S-(L+M) mechanisms, scaled appropriately by their baseline values to yield the chromatic contrast. The subsequent scaling of each mechanism is a bit tricky. </w:t>
+        <w:t>and subsequently scaling each entry. Here LMS_background = [b1 b2 b3].</w:t>
+      </w:r>
+    </w:p>
+    <w:p>
+      <w:pPr>
+        <w:jc w:val="both"/>
+        <w:rPr>
+          <w:rFonts w:ascii="Times New Roman" w:hAnsi="Times New Roman" w:cs="Times New Roman"/>
+          <w:sz w:val="24"/>
+          <w:szCs w:val="24"/>
+        </w:rPr>
+      </w:pPr>
+      <w:r>
+        <w:rPr>
+          <w:rFonts w:ascii="Times New Roman" w:hAnsi="Times New Roman" w:cs="Times New Roman"/>
+          <w:sz w:val="24"/>
+          <w:szCs w:val="24"/>
+        </w:rPr>
+        <w:t xml:space="preserve">This matrix essentially describes each mechanism. If we post-multiply by a 3x1 vector [L M S]’, we get a 3x1 vector with the first entry being luminance (L+M), second entry as L – b1*M/b2 and the third entry as -L -M + (b1+b2)S/b3. These are the luminance (L+M), chromatic L-M and chromatic S-(L+M) mechanisms, scaled appropriately by their baseline values to yield the chromatic contrast. The subsequent scaling of each mechanism is a bit tricky. </w:t>
       </w:r>
       <w:r>
         <w:rPr>
@@ -2267,43 +1840,7 @@
           <w:sz w:val="24"/>
           <w:szCs w:val="24"/>
         </w:rPr>
-        <w:t xml:space="preserve"> such that each mechanism-isolating stimulus with unit pooled contrast produces unit responses in the three DKL mechanisms. This is done in </w:t>
-      </w:r>
-      <w:proofErr w:type="spellStart"/>
-      <w:r>
-        <w:rPr>
-          <w:rFonts w:ascii="Times New Roman" w:hAnsi="Times New Roman" w:cs="Times New Roman"/>
-          <w:sz w:val="24"/>
-          <w:szCs w:val="24"/>
-        </w:rPr>
-        <w:t>computeDKL_M</w:t>
-      </w:r>
-      <w:proofErr w:type="spellEnd"/>
-      <w:r>
-        <w:rPr>
-          <w:rFonts w:ascii="Times New Roman" w:hAnsi="Times New Roman" w:cs="Times New Roman"/>
-          <w:sz w:val="24"/>
-          <w:szCs w:val="24"/>
-        </w:rPr>
-        <w:t xml:space="preserve"> in PTB as well as lms2dkl.m in Stephen Westland’s </w:t>
-      </w:r>
-      <w:proofErr w:type="spellStart"/>
-      <w:r>
-        <w:rPr>
-          <w:rFonts w:ascii="Times New Roman" w:hAnsi="Times New Roman" w:cs="Times New Roman"/>
-          <w:sz w:val="24"/>
-          <w:szCs w:val="24"/>
-        </w:rPr>
-        <w:t>Matlab</w:t>
-      </w:r>
-      <w:proofErr w:type="spellEnd"/>
-      <w:r>
-        <w:rPr>
-          <w:rFonts w:ascii="Times New Roman" w:hAnsi="Times New Roman" w:cs="Times New Roman"/>
-          <w:sz w:val="24"/>
-          <w:szCs w:val="24"/>
-        </w:rPr>
-        <w:t xml:space="preserve"> toolbox (both of which basically followed from </w:t>
+        <w:t xml:space="preserve"> such that each mechanism-isolating stimulus with unit pooled contrast produces unit responses in the three DKL mechanisms. This is done in computeDKL_M in PTB as well as lms2dkl.m in Stephen Westland’s Matlab toolbox (both of which basically followed from </w:t>
       </w:r>
       <w:r>
         <w:rPr>
@@ -2352,15 +1889,23 @@
           <w:sz w:val="24"/>
           <w:szCs w:val="24"/>
         </w:rPr>
-        <w:t>scaling operation can be achieved by a simple matrix multiplication.</w:t>
-      </w:r>
-      <w:r>
-        <w:rPr>
-          <w:rFonts w:ascii="Times New Roman" w:hAnsi="Times New Roman" w:cs="Times New Roman"/>
-          <w:sz w:val="24"/>
-          <w:szCs w:val="24"/>
-        </w:rPr>
-        <w:t xml:space="preserve"> </w:t>
+        <w:t>scaling operation can be achieved by a simple matrix multiplication</w:t>
+      </w:r>
+      <w:r>
+        <w:rPr>
+          <w:rFonts w:ascii="Times New Roman" w:hAnsi="Times New Roman" w:cs="Times New Roman"/>
+          <w:sz w:val="24"/>
+          <w:szCs w:val="24"/>
+        </w:rPr>
+        <w:t xml:space="preserve">, as explained in </w:t>
+      </w:r>
+      <w:r>
+        <w:rPr>
+          <w:rFonts w:ascii="Times New Roman" w:hAnsi="Times New Roman" w:cs="Times New Roman"/>
+          <w:sz w:val="24"/>
+          <w:szCs w:val="24"/>
+        </w:rPr>
+        <w:t>LMS2DKLMatrix_Explanation.pdf.</w:t>
       </w:r>
     </w:p>
     <w:p>
@@ -2380,7 +1925,6 @@
         </w:rPr>
         <w:t xml:space="preserve">The program </w:t>
       </w:r>
-      <w:proofErr w:type="spellStart"/>
       <w:r>
         <w:rPr>
           <w:rFonts w:ascii="Times New Roman" w:hAnsi="Times New Roman" w:cs="Times New Roman"/>
@@ -2390,7 +1934,6 @@
         </w:rPr>
         <w:t>LMSToDKLMatrix</w:t>
       </w:r>
-      <w:proofErr w:type="spellEnd"/>
       <w:r>
         <w:rPr>
           <w:rFonts w:ascii="Times New Roman" w:hAnsi="Times New Roman" w:cs="Times New Roman"/>
@@ -2437,25 +1980,23 @@
           <w:szCs w:val="28"/>
           <w:lang w:val="en-US"/>
         </w:rPr>
-        <w:t xml:space="preserve">the </w:t>
-      </w:r>
-      <w:proofErr w:type="spellStart"/>
+        <w:t>the equi-luminan</w:t>
+      </w:r>
       <w:r>
         <w:rPr>
           <w:sz w:val="28"/>
           <w:szCs w:val="28"/>
           <w:lang w:val="en-US"/>
         </w:rPr>
-        <w:t>equi</w:t>
-      </w:r>
-      <w:proofErr w:type="spellEnd"/>
+        <w:t>ce</w:t>
+      </w:r>
       <w:r>
         <w:rPr>
           <w:sz w:val="28"/>
           <w:szCs w:val="28"/>
           <w:lang w:val="en-US"/>
         </w:rPr>
-        <w:t>-luminan</w:t>
+        <w:t xml:space="preserve"> pla</w:t>
       </w:r>
       <w:r>
         <w:rPr>
@@ -2463,7 +2004,7 @@
           <w:szCs w:val="28"/>
           <w:lang w:val="en-US"/>
         </w:rPr>
-        <w:t>ce</w:t>
+        <w:t>n</w:t>
       </w:r>
       <w:r>
         <w:rPr>
@@ -2471,22 +2012,6 @@
           <w:szCs w:val="28"/>
           <w:lang w:val="en-US"/>
         </w:rPr>
-        <w:t xml:space="preserve"> pla</w:t>
-      </w:r>
-      <w:r>
-        <w:rPr>
-          <w:sz w:val="28"/>
-          <w:szCs w:val="28"/>
-          <w:lang w:val="en-US"/>
-        </w:rPr>
-        <w:t>n</w:t>
-      </w:r>
-      <w:r>
-        <w:rPr>
-          <w:sz w:val="28"/>
-          <w:szCs w:val="28"/>
-          <w:lang w:val="en-US"/>
-        </w:rPr>
         <w:t>e (theta=0)</w:t>
       </w:r>
     </w:p>
@@ -2525,7 +2050,6 @@
         </w:rPr>
         <w:t xml:space="preserve">logic described below is taken from </w:t>
       </w:r>
-      <w:proofErr w:type="spellStart"/>
       <w:r>
         <w:rPr>
           <w:rFonts w:ascii="Times New Roman" w:hAnsi="Times New Roman" w:cs="Times New Roman"/>
@@ -2534,7 +2058,6 @@
         </w:rPr>
         <w:t>Lablib</w:t>
       </w:r>
-      <w:proofErr w:type="spellEnd"/>
       <w:r>
         <w:rPr>
           <w:rFonts w:ascii="Times New Roman" w:hAnsi="Times New Roman" w:cs="Times New Roman"/>
@@ -2549,25 +2072,7 @@
           <w:sz w:val="24"/>
           <w:szCs w:val="24"/>
         </w:rPr>
-        <w:t xml:space="preserve"> written by </w:t>
-      </w:r>
-      <w:proofErr w:type="spellStart"/>
-      <w:r>
-        <w:rPr>
-          <w:rFonts w:ascii="Times New Roman" w:hAnsi="Times New Roman" w:cs="Times New Roman"/>
-          <w:sz w:val="24"/>
-          <w:szCs w:val="24"/>
-        </w:rPr>
-        <w:t>Dr.</w:t>
-      </w:r>
-      <w:proofErr w:type="spellEnd"/>
-      <w:r>
-        <w:rPr>
-          <w:rFonts w:ascii="Times New Roman" w:hAnsi="Times New Roman" w:cs="Times New Roman"/>
-          <w:sz w:val="24"/>
-          <w:szCs w:val="24"/>
-        </w:rPr>
-        <w:t xml:space="preserve"> John Maunsell in Objective C (</w:t>
+        <w:t xml:space="preserve"> written by Dr. John Maunsell in Objective C (</w:t>
       </w:r>
       <w:hyperlink r:id="rId7" w:history="1">
         <w:r>
@@ -2602,201 +2107,27 @@
           <w:sz w:val="24"/>
           <w:szCs w:val="24"/>
         </w:rPr>
-        <w:t xml:space="preserve">he </w:t>
-      </w:r>
-      <w:proofErr w:type="spellStart"/>
-      <w:r>
-        <w:rPr>
-          <w:rFonts w:ascii="Times New Roman" w:hAnsi="Times New Roman" w:cs="Times New Roman"/>
-          <w:sz w:val="24"/>
-          <w:szCs w:val="24"/>
-        </w:rPr>
-        <w:t>color</w:t>
-      </w:r>
-      <w:proofErr w:type="spellEnd"/>
-      <w:r>
-        <w:rPr>
-          <w:rFonts w:ascii="Times New Roman" w:hAnsi="Times New Roman" w:cs="Times New Roman"/>
-          <w:sz w:val="24"/>
-          <w:szCs w:val="24"/>
-        </w:rPr>
-        <w:t xml:space="preserve"> conversion idea was developed by </w:t>
-      </w:r>
-      <w:proofErr w:type="spellStart"/>
-      <w:r>
-        <w:rPr>
-          <w:rFonts w:ascii="Times New Roman" w:hAnsi="Times New Roman" w:cs="Times New Roman"/>
-          <w:sz w:val="24"/>
-          <w:szCs w:val="24"/>
-        </w:rPr>
-        <w:t>Dr.</w:t>
-      </w:r>
-      <w:proofErr w:type="spellEnd"/>
-      <w:r>
-        <w:rPr>
-          <w:rFonts w:ascii="Times New Roman" w:hAnsi="Times New Roman" w:cs="Times New Roman"/>
-          <w:sz w:val="24"/>
-          <w:szCs w:val="24"/>
-        </w:rPr>
-        <w:t xml:space="preserve"> Maunsell and </w:t>
-      </w:r>
-      <w:proofErr w:type="spellStart"/>
-      <w:r>
-        <w:rPr>
-          <w:rFonts w:ascii="Times New Roman" w:hAnsi="Times New Roman" w:cs="Times New Roman"/>
-          <w:sz w:val="24"/>
-          <w:szCs w:val="24"/>
-        </w:rPr>
-        <w:t>Dr.</w:t>
-      </w:r>
-      <w:proofErr w:type="spellEnd"/>
-      <w:r>
-        <w:rPr>
-          <w:rFonts w:ascii="Times New Roman" w:hAnsi="Times New Roman" w:cs="Times New Roman"/>
-          <w:sz w:val="24"/>
-          <w:szCs w:val="24"/>
-        </w:rPr>
-        <w:t xml:space="preserve"> Geoff Ghose.</w:t>
-      </w:r>
-    </w:p>
-    <w:p>
-      <w:pPr>
-        <w:jc w:val="both"/>
-        <w:rPr>
-          <w:rFonts w:ascii="Times New Roman" w:hAnsi="Times New Roman" w:cs="Times New Roman"/>
-          <w:sz w:val="24"/>
-          <w:szCs w:val="24"/>
-          <w:lang w:val="en-US"/>
-        </w:rPr>
-      </w:pPr>
-      <w:r>
-        <w:rPr>
-          <w:rFonts w:ascii="Times New Roman" w:hAnsi="Times New Roman" w:cs="Times New Roman"/>
-          <w:sz w:val="24"/>
-          <w:szCs w:val="24"/>
-          <w:lang w:val="en-US"/>
-        </w:rPr>
-        <w:t xml:space="preserve">The DKL space is essentially an extension of the Macleod Boynton (MB) space. MB space is a 2D space defined by variables r and b. It is a projection of the LMS space (called RGB by MB – not to be confused by the RGB color space) on the L+M=1 plane. Along the x-axis, we get both r and g = 1 – r. Moving along the x-axis does not change the blue cone activity, so it is a constant blue axis. Moving along the y-axis only changes b but not r or g, so it is a constant R&amp;G axis. People who do not have blue cones cannot distinguish colors that are parallel to the y-axis, so this is also the </w:t>
-      </w:r>
-      <w:proofErr w:type="spellStart"/>
-      <w:r>
-        <w:rPr>
-          <w:rFonts w:ascii="Times New Roman" w:hAnsi="Times New Roman" w:cs="Times New Roman"/>
-          <w:sz w:val="24"/>
-          <w:szCs w:val="24"/>
-          <w:lang w:val="en-US"/>
-        </w:rPr>
-        <w:t>tritanopic</w:t>
-      </w:r>
-      <w:proofErr w:type="spellEnd"/>
-      <w:r>
-        <w:rPr>
-          <w:rFonts w:ascii="Times New Roman" w:hAnsi="Times New Roman" w:cs="Times New Roman"/>
-          <w:sz w:val="24"/>
-          <w:szCs w:val="24"/>
-          <w:lang w:val="en-US"/>
-        </w:rPr>
-        <w:t xml:space="preserve"> confusion line. We </w:t>
-      </w:r>
-      <w:proofErr w:type="gramStart"/>
-      <w:r>
-        <w:rPr>
-          <w:rFonts w:ascii="Times New Roman" w:hAnsi="Times New Roman" w:cs="Times New Roman"/>
-          <w:sz w:val="24"/>
-          <w:szCs w:val="24"/>
-          <w:lang w:val="en-US"/>
-        </w:rPr>
-        <w:t>refer</w:t>
-      </w:r>
-      <w:proofErr w:type="gramEnd"/>
-      <w:r>
-        <w:rPr>
-          <w:rFonts w:ascii="Times New Roman" w:hAnsi="Times New Roman" w:cs="Times New Roman"/>
-          <w:sz w:val="24"/>
-          <w:szCs w:val="24"/>
-          <w:lang w:val="en-US"/>
-        </w:rPr>
-        <w:t xml:space="preserve"> the x and y axes as </w:t>
-      </w:r>
-      <w:proofErr w:type="spellStart"/>
-      <w:r>
-        <w:rPr>
-          <w:rFonts w:ascii="Times New Roman" w:hAnsi="Times New Roman" w:cs="Times New Roman"/>
-          <w:sz w:val="24"/>
-          <w:szCs w:val="24"/>
-          <w:lang w:val="en-US"/>
-        </w:rPr>
-        <w:t>cb</w:t>
-      </w:r>
-      <w:proofErr w:type="spellEnd"/>
-      <w:r>
-        <w:rPr>
-          <w:rFonts w:ascii="Times New Roman" w:hAnsi="Times New Roman" w:cs="Times New Roman"/>
-          <w:sz w:val="24"/>
-          <w:szCs w:val="24"/>
-          <w:lang w:val="en-US"/>
-        </w:rPr>
-        <w:t xml:space="preserve"> (constant blue) and </w:t>
-      </w:r>
-      <w:proofErr w:type="spellStart"/>
-      <w:r>
-        <w:rPr>
-          <w:rFonts w:ascii="Times New Roman" w:hAnsi="Times New Roman" w:cs="Times New Roman"/>
-          <w:sz w:val="24"/>
-          <w:szCs w:val="24"/>
-          <w:lang w:val="en-US"/>
-        </w:rPr>
-        <w:t>tc</w:t>
-      </w:r>
-      <w:proofErr w:type="spellEnd"/>
-      <w:r>
-        <w:rPr>
-          <w:rFonts w:ascii="Times New Roman" w:hAnsi="Times New Roman" w:cs="Times New Roman"/>
-          <w:sz w:val="24"/>
-          <w:szCs w:val="24"/>
-          <w:lang w:val="en-US"/>
-        </w:rPr>
-        <w:t xml:space="preserve"> (</w:t>
-      </w:r>
-      <w:proofErr w:type="spellStart"/>
-      <w:r>
-        <w:rPr>
-          <w:rFonts w:ascii="Times New Roman" w:hAnsi="Times New Roman" w:cs="Times New Roman"/>
-          <w:sz w:val="24"/>
-          <w:szCs w:val="24"/>
-          <w:lang w:val="en-US"/>
-        </w:rPr>
-        <w:t>tritanopic</w:t>
-      </w:r>
-      <w:proofErr w:type="spellEnd"/>
-      <w:r>
-        <w:rPr>
-          <w:rFonts w:ascii="Times New Roman" w:hAnsi="Times New Roman" w:cs="Times New Roman"/>
-          <w:sz w:val="24"/>
-          <w:szCs w:val="24"/>
-          <w:lang w:val="en-US"/>
-        </w:rPr>
-        <w:t xml:space="preserve"> confusion) axes, following the convention used in </w:t>
-      </w:r>
-      <w:proofErr w:type="spellStart"/>
-      <w:r>
-        <w:rPr>
-          <w:rFonts w:ascii="Times New Roman" w:hAnsi="Times New Roman" w:cs="Times New Roman"/>
-          <w:sz w:val="24"/>
-          <w:szCs w:val="24"/>
-          <w:lang w:val="en-US"/>
-        </w:rPr>
-        <w:t>Lablib</w:t>
-      </w:r>
-      <w:proofErr w:type="spellEnd"/>
-      <w:r>
-        <w:rPr>
-          <w:rFonts w:ascii="Times New Roman" w:hAnsi="Times New Roman" w:cs="Times New Roman"/>
-          <w:sz w:val="24"/>
-          <w:szCs w:val="24"/>
-          <w:lang w:val="en-US"/>
-        </w:rPr>
-        <w:t>.</w:t>
+        <w:t>he color conversion idea was developed by Dr. Maunsell and Dr. Geoff Ghose.</w:t>
+      </w:r>
+    </w:p>
+    <w:p>
+      <w:pPr>
+        <w:jc w:val="both"/>
+        <w:rPr>
+          <w:rFonts w:ascii="Times New Roman" w:hAnsi="Times New Roman" w:cs="Times New Roman"/>
+          <w:sz w:val="24"/>
+          <w:szCs w:val="24"/>
+          <w:lang w:val="en-US"/>
+        </w:rPr>
+      </w:pPr>
+      <w:r>
+        <w:rPr>
+          <w:rFonts w:ascii="Times New Roman" w:hAnsi="Times New Roman" w:cs="Times New Roman"/>
+          <w:sz w:val="24"/>
+          <w:szCs w:val="24"/>
+          <w:lang w:val="en-US"/>
+        </w:rPr>
+        <w:t>The DKL space is essentially an extension of the Macleod Boynton (MB) space. MB space is a 2D space defined by variables r and b. It is a projection of the LMS space (called RGB by MB – not to be confused by the RGB color space) on the L+M=1 plane. Along the x-axis, we get both r and g = 1 – r. Moving along the x-axis does not change the blue cone activity, so it is a constant blue axis. Moving along the y-axis only changes b but not r or g, so it is a constant R&amp;G axis. People who do not have blue cones cannot distinguish colors that are parallel to the y-axis, so this is also the tritanopic confusion line. We refer the x and y axes as cb (constant blue) and tc (tritanopic confusion) axes, following the convention used in Lablib.</w:t>
       </w:r>
     </w:p>
     <w:p>
@@ -2845,27 +2176,7 @@
           <w:szCs w:val="24"/>
           <w:lang w:val="en-US"/>
         </w:rPr>
-        <w:t xml:space="preserve">, we can get the </w:t>
-      </w:r>
-      <w:proofErr w:type="spellStart"/>
-      <w:r>
-        <w:rPr>
-          <w:rFonts w:ascii="Times New Roman" w:hAnsi="Times New Roman" w:cs="Times New Roman"/>
-          <w:sz w:val="24"/>
-          <w:szCs w:val="24"/>
-          <w:lang w:val="en-US"/>
-        </w:rPr>
-        <w:t>rb</w:t>
-      </w:r>
-      <w:proofErr w:type="spellEnd"/>
-      <w:r>
-        <w:rPr>
-          <w:rFonts w:ascii="Times New Roman" w:hAnsi="Times New Roman" w:cs="Times New Roman"/>
-          <w:sz w:val="24"/>
-          <w:szCs w:val="24"/>
-          <w:lang w:val="en-US"/>
-        </w:rPr>
-        <w:t xml:space="preserve"> coordinates of the MB space. The DKL space simply involves another luminance axis passing through the white point orthogonal to the MB space. In our case, we wish to stay in the iso-luminant plane, so we need not worry about the third axis for now. In the 2D MB plane, we can simply find the largest ellipse that can fit in the monitor’s Gamut. </w:t>
+        <w:t xml:space="preserve">, we can get the rb coordinates of the MB space. The DKL space simply involves another luminance axis passing through the white point orthogonal to the MB space. In our case, we wish to stay in the iso-luminant plane, so we need not worry about the third axis for now. In the 2D MB plane, we can simply find the largest ellipse that can fit in the monitor’s Gamut. </w:t>
       </w:r>
       <w:r>
         <w:rPr>
@@ -2901,67 +2212,7 @@
           <w:szCs w:val="24"/>
           <w:lang w:val="en-US"/>
         </w:rPr>
-        <w:t xml:space="preserve"> on the MB plane (</w:t>
-      </w:r>
-      <w:proofErr w:type="spellStart"/>
-      <w:r>
-        <w:rPr>
-          <w:rFonts w:ascii="Times New Roman" w:hAnsi="Times New Roman" w:cs="Times New Roman"/>
-          <w:sz w:val="24"/>
-          <w:szCs w:val="24"/>
-          <w:lang w:val="en-US"/>
-        </w:rPr>
-        <w:t>rb</w:t>
-      </w:r>
-      <w:proofErr w:type="spellEnd"/>
-      <w:r>
-        <w:rPr>
-          <w:rFonts w:ascii="Times New Roman" w:hAnsi="Times New Roman" w:cs="Times New Roman"/>
-          <w:sz w:val="24"/>
-          <w:szCs w:val="24"/>
-          <w:lang w:val="en-US"/>
-        </w:rPr>
-        <w:t xml:space="preserve">) values, from which we can get the </w:t>
-      </w:r>
-      <w:proofErr w:type="spellStart"/>
-      <w:r>
-        <w:rPr>
-          <w:rFonts w:ascii="Times New Roman" w:hAnsi="Times New Roman" w:cs="Times New Roman"/>
-          <w:sz w:val="24"/>
-          <w:szCs w:val="24"/>
-          <w:lang w:val="en-US"/>
-        </w:rPr>
-        <w:t>xy</w:t>
-      </w:r>
-      <w:proofErr w:type="spellEnd"/>
-      <w:r>
-        <w:rPr>
-          <w:rFonts w:ascii="Times New Roman" w:hAnsi="Times New Roman" w:cs="Times New Roman"/>
-          <w:sz w:val="24"/>
-          <w:szCs w:val="24"/>
-          <w:lang w:val="en-US"/>
-        </w:rPr>
-        <w:t xml:space="preserve"> coordinates. Then, given a luminance value (in our case it is 0.5), we get our </w:t>
-      </w:r>
-      <w:proofErr w:type="spellStart"/>
-      <w:r>
-        <w:rPr>
-          <w:rFonts w:ascii="Times New Roman" w:hAnsi="Times New Roman" w:cs="Times New Roman"/>
-          <w:sz w:val="24"/>
-          <w:szCs w:val="24"/>
-          <w:lang w:val="en-US"/>
-        </w:rPr>
-        <w:t>xyY</w:t>
-      </w:r>
-      <w:proofErr w:type="spellEnd"/>
-      <w:r>
-        <w:rPr>
-          <w:rFonts w:ascii="Times New Roman" w:hAnsi="Times New Roman" w:cs="Times New Roman"/>
-          <w:sz w:val="24"/>
-          <w:szCs w:val="24"/>
-          <w:lang w:val="en-US"/>
-        </w:rPr>
-        <w:t xml:space="preserve"> coordinate, from which we get XYZ and use the XYZ2RGB transform to get the desired RGB values.</w:t>
+        <w:t xml:space="preserve"> on the MB plane (rb) values, from which we can get the xy coordinates. Then, given a luminance value (in our case it is 0.5), we get our xyY coordinate, from which we get XYZ and use the XYZ2RGB transform to get the desired RGB values.</w:t>
       </w:r>
     </w:p>
     <w:p>
@@ -2983,7 +2234,6 @@
         </w:rPr>
         <w:t xml:space="preserve">The program </w:t>
       </w:r>
-      <w:proofErr w:type="spellStart"/>
       <w:r>
         <w:rPr>
           <w:rFonts w:ascii="Times New Roman" w:hAnsi="Times New Roman" w:cs="Times New Roman"/>
@@ -2994,7 +2244,6 @@
         </w:rPr>
         <w:t>generateDKLColors</w:t>
       </w:r>
-      <w:proofErr w:type="spellEnd"/>
       <w:r>
         <w:rPr>
           <w:rFonts w:ascii="Times New Roman" w:hAnsi="Times New Roman" w:cs="Times New Roman"/>
@@ -3004,7 +2253,6 @@
         </w:rPr>
         <w:t xml:space="preserve"> generates these colors, while </w:t>
       </w:r>
-      <w:proofErr w:type="spellStart"/>
       <w:r>
         <w:rPr>
           <w:rFonts w:ascii="Times New Roman" w:hAnsi="Times New Roman" w:cs="Times New Roman"/>
@@ -3015,7 +2263,6 @@
         </w:rPr>
         <w:t>displayColors</w:t>
       </w:r>
-      <w:proofErr w:type="spellEnd"/>
       <w:r>
         <w:rPr>
           <w:rFonts w:ascii="Times New Roman" w:hAnsi="Times New Roman" w:cs="Times New Roman"/>
@@ -3025,401 +2272,6 @@
         </w:rPr>
         <w:t xml:space="preserve"> displays these colors in various spaces.</w:t>
       </w:r>
-    </w:p>
-    <w:p>
-      <w:pPr>
-        <w:jc w:val="both"/>
-        <w:rPr>
-          <w:rFonts w:ascii="Times New Roman" w:hAnsi="Times New Roman" w:cs="Times New Roman"/>
-          <w:sz w:val="24"/>
-          <w:szCs w:val="24"/>
-          <w:lang w:val="en-US"/>
-        </w:rPr>
-      </w:pPr>
-    </w:p>
-    <w:p>
-      <w:pPr>
-        <w:rPr>
-          <w:rFonts w:asciiTheme="majorHAnsi" w:eastAsiaTheme="majorEastAsia" w:hAnsiTheme="majorHAnsi" w:cstheme="majorBidi"/>
-          <w:color w:val="2F5496" w:themeColor="accent1" w:themeShade="BF"/>
-          <w:sz w:val="26"/>
-          <w:szCs w:val="26"/>
-        </w:rPr>
-      </w:pPr>
-      <w:r>
-        <w:br w:type="page"/>
-      </w:r>
-    </w:p>
-    <w:p>
-      <w:pPr>
-        <w:pStyle w:val="Heading2"/>
-      </w:pPr>
-      <w:r>
-        <w:lastRenderedPageBreak/>
-        <w:t>Appendix 1: Monitor calibration</w:t>
-      </w:r>
-    </w:p>
-    <w:p>
-      <w:pPr>
-        <w:jc w:val="both"/>
-        <w:rPr>
-          <w:rFonts w:ascii="Times New Roman" w:hAnsi="Times New Roman" w:cs="Times New Roman"/>
-          <w:sz w:val="24"/>
-          <w:szCs w:val="24"/>
-          <w:lang w:val="en-US"/>
-        </w:rPr>
-      </w:pPr>
-    </w:p>
-    <w:p>
-      <w:pPr>
-        <w:jc w:val="both"/>
-        <w:rPr>
-          <w:rFonts w:ascii="Times New Roman" w:hAnsi="Times New Roman" w:cs="Times New Roman"/>
-          <w:sz w:val="24"/>
-          <w:szCs w:val="24"/>
-          <w:lang w:val="en-US"/>
-        </w:rPr>
-      </w:pPr>
-      <w:r>
-        <w:rPr>
-          <w:rFonts w:ascii="Times New Roman" w:hAnsi="Times New Roman" w:cs="Times New Roman"/>
-          <w:sz w:val="24"/>
-          <w:szCs w:val="24"/>
-          <w:lang w:val="en-US"/>
-        </w:rPr>
-        <w:t>The easiest way to</w:t>
-      </w:r>
-      <w:r>
-        <w:rPr>
-          <w:rFonts w:ascii="Times New Roman" w:hAnsi="Times New Roman" w:cs="Times New Roman"/>
-          <w:sz w:val="24"/>
-          <w:szCs w:val="24"/>
-          <w:lang w:val="en-US"/>
-        </w:rPr>
-        <w:t xml:space="preserve"> </w:t>
-      </w:r>
-      <w:r>
-        <w:rPr>
-          <w:rFonts w:ascii="Times New Roman" w:hAnsi="Times New Roman" w:cs="Times New Roman"/>
-          <w:sz w:val="24"/>
-          <w:szCs w:val="24"/>
-          <w:lang w:val="en-US"/>
-        </w:rPr>
-        <w:t xml:space="preserve">calibrate the monitor is to use </w:t>
-      </w:r>
-      <w:r>
-        <w:rPr>
-          <w:rFonts w:ascii="Times New Roman" w:hAnsi="Times New Roman" w:cs="Times New Roman"/>
-          <w:sz w:val="24"/>
-          <w:szCs w:val="24"/>
-          <w:lang w:val="en-US"/>
-        </w:rPr>
-        <w:t>a calibration device (we use i1DisplayPro) and set the desired gamma (gamma=1)</w:t>
-      </w:r>
-      <w:r>
-        <w:rPr>
-          <w:rFonts w:ascii="Times New Roman" w:hAnsi="Times New Roman" w:cs="Times New Roman"/>
-          <w:sz w:val="24"/>
-          <w:szCs w:val="24"/>
-          <w:lang w:val="en-US"/>
-        </w:rPr>
-        <w:t xml:space="preserve"> and </w:t>
-      </w:r>
-      <w:r>
-        <w:rPr>
-          <w:rFonts w:ascii="Times New Roman" w:hAnsi="Times New Roman" w:cs="Times New Roman"/>
-          <w:sz w:val="24"/>
-          <w:szCs w:val="24"/>
-          <w:lang w:val="en-US"/>
-        </w:rPr>
-        <w:t xml:space="preserve">a white point (we have used D65). </w:t>
-      </w:r>
-      <w:r>
-        <w:rPr>
-          <w:rFonts w:ascii="Times New Roman" w:hAnsi="Times New Roman" w:cs="Times New Roman"/>
-          <w:sz w:val="24"/>
-          <w:szCs w:val="24"/>
-          <w:lang w:val="en-US"/>
-        </w:rPr>
-        <w:t xml:space="preserve">This device </w:t>
-      </w:r>
-      <w:r>
-        <w:rPr>
-          <w:rFonts w:ascii="Times New Roman" w:hAnsi="Times New Roman" w:cs="Times New Roman"/>
-          <w:sz w:val="24"/>
-          <w:szCs w:val="24"/>
-          <w:lang w:val="en-US"/>
-        </w:rPr>
-        <w:t xml:space="preserve">does the calibration and </w:t>
-      </w:r>
-      <w:r>
-        <w:rPr>
-          <w:rFonts w:ascii="Times New Roman" w:hAnsi="Times New Roman" w:cs="Times New Roman"/>
-          <w:sz w:val="24"/>
-          <w:szCs w:val="24"/>
-          <w:lang w:val="en-US"/>
-        </w:rPr>
-        <w:t xml:space="preserve">generates an ICC profile, which needs </w:t>
-      </w:r>
-      <w:r>
-        <w:rPr>
-          <w:rFonts w:ascii="Times New Roman" w:hAnsi="Times New Roman" w:cs="Times New Roman"/>
-          <w:sz w:val="24"/>
-          <w:szCs w:val="24"/>
-          <w:lang w:val="en-US"/>
-        </w:rPr>
-        <w:t>to</w:t>
-      </w:r>
-      <w:r>
-        <w:rPr>
-          <w:rFonts w:ascii="Times New Roman" w:hAnsi="Times New Roman" w:cs="Times New Roman"/>
-          <w:sz w:val="24"/>
-          <w:szCs w:val="24"/>
-          <w:lang w:val="en-US"/>
-        </w:rPr>
-        <w:t xml:space="preserve"> be</w:t>
-      </w:r>
-      <w:r>
-        <w:rPr>
-          <w:rFonts w:ascii="Times New Roman" w:hAnsi="Times New Roman" w:cs="Times New Roman"/>
-          <w:sz w:val="24"/>
-          <w:szCs w:val="24"/>
-          <w:lang w:val="en-US"/>
-        </w:rPr>
-        <w:t xml:space="preserve"> </w:t>
-      </w:r>
-      <w:r>
-        <w:rPr>
-          <w:rFonts w:ascii="Times New Roman" w:hAnsi="Times New Roman" w:cs="Times New Roman"/>
-          <w:sz w:val="24"/>
-          <w:szCs w:val="24"/>
-          <w:lang w:val="en-US"/>
-        </w:rPr>
-        <w:t>loaded</w:t>
-      </w:r>
-      <w:r>
-        <w:rPr>
-          <w:rFonts w:ascii="Times New Roman" w:hAnsi="Times New Roman" w:cs="Times New Roman"/>
-          <w:sz w:val="24"/>
-          <w:szCs w:val="24"/>
-          <w:lang w:val="en-US"/>
-        </w:rPr>
-        <w:t xml:space="preserve"> in monitor display settings. </w:t>
-      </w:r>
-      <w:r>
-        <w:rPr>
-          <w:rFonts w:ascii="Times New Roman" w:hAnsi="Times New Roman" w:cs="Times New Roman"/>
-          <w:sz w:val="24"/>
-          <w:szCs w:val="24"/>
-          <w:lang w:val="en-US"/>
-        </w:rPr>
-        <w:t>This device also returns the CIE (</w:t>
-      </w:r>
-      <w:proofErr w:type="spellStart"/>
-      <w:proofErr w:type="gramStart"/>
-      <w:r>
-        <w:rPr>
-          <w:rFonts w:ascii="Times New Roman" w:hAnsi="Times New Roman" w:cs="Times New Roman"/>
-          <w:sz w:val="24"/>
-          <w:szCs w:val="24"/>
-          <w:lang w:val="en-US"/>
-        </w:rPr>
-        <w:t>x,y</w:t>
-      </w:r>
-      <w:proofErr w:type="spellEnd"/>
-      <w:proofErr w:type="gramEnd"/>
-      <w:r>
-        <w:rPr>
-          <w:rFonts w:ascii="Times New Roman" w:hAnsi="Times New Roman" w:cs="Times New Roman"/>
-          <w:sz w:val="24"/>
-          <w:szCs w:val="24"/>
-          <w:lang w:val="en-US"/>
-        </w:rPr>
-        <w:t>) coordinates of the primaries (R,G,B)</w:t>
-      </w:r>
-      <w:r>
-        <w:rPr>
-          <w:rFonts w:ascii="Times New Roman" w:hAnsi="Times New Roman" w:cs="Times New Roman"/>
-          <w:sz w:val="24"/>
-          <w:szCs w:val="24"/>
-          <w:lang w:val="en-US"/>
-        </w:rPr>
-        <w:t xml:space="preserve">, which are required for </w:t>
-      </w:r>
-      <w:r>
-        <w:rPr>
-          <w:rFonts w:ascii="Times New Roman" w:hAnsi="Times New Roman" w:cs="Times New Roman"/>
-          <w:sz w:val="24"/>
-          <w:szCs w:val="24"/>
-          <w:lang w:val="en-US"/>
-        </w:rPr>
-        <w:t>conversion to various color spaces.</w:t>
-      </w:r>
-    </w:p>
-    <w:p>
-      <w:pPr>
-        <w:jc w:val="both"/>
-        <w:rPr>
-          <w:rFonts w:ascii="Times New Roman" w:hAnsi="Times New Roman" w:cs="Times New Roman"/>
-          <w:sz w:val="24"/>
-          <w:szCs w:val="24"/>
-          <w:lang w:val="en-US"/>
-        </w:rPr>
-      </w:pPr>
-      <w:r>
-        <w:rPr>
-          <w:rFonts w:ascii="Times New Roman" w:hAnsi="Times New Roman" w:cs="Times New Roman"/>
-          <w:sz w:val="24"/>
-          <w:szCs w:val="24"/>
-          <w:lang w:val="en-US"/>
-        </w:rPr>
-        <w:t xml:space="preserve">To check whether the monitor is calibrated properly, the luminance </w:t>
-      </w:r>
-      <w:r>
-        <w:rPr>
-          <w:rFonts w:ascii="Times New Roman" w:hAnsi="Times New Roman" w:cs="Times New Roman"/>
-          <w:sz w:val="24"/>
-          <w:szCs w:val="24"/>
-          <w:lang w:val="en-US"/>
-        </w:rPr>
-        <w:t xml:space="preserve">of any color </w:t>
-      </w:r>
-      <w:r>
-        <w:rPr>
-          <w:rFonts w:ascii="Times New Roman" w:hAnsi="Times New Roman" w:cs="Times New Roman"/>
-          <w:sz w:val="24"/>
-          <w:szCs w:val="24"/>
-          <w:lang w:val="en-US"/>
-        </w:rPr>
-        <w:t xml:space="preserve">patch </w:t>
-      </w:r>
-      <w:r>
-        <w:rPr>
-          <w:rFonts w:ascii="Times New Roman" w:hAnsi="Times New Roman" w:cs="Times New Roman"/>
-          <w:sz w:val="24"/>
-          <w:szCs w:val="24"/>
-          <w:lang w:val="en-US"/>
-        </w:rPr>
-        <w:t xml:space="preserve">needs to be measured. </w:t>
-      </w:r>
-      <w:r>
-        <w:rPr>
-          <w:rFonts w:ascii="Times New Roman" w:hAnsi="Times New Roman" w:cs="Times New Roman"/>
-          <w:sz w:val="24"/>
-          <w:szCs w:val="24"/>
-          <w:lang w:val="en-US"/>
-        </w:rPr>
-        <w:t>In addition, the (</w:t>
-      </w:r>
-      <w:proofErr w:type="spellStart"/>
-      <w:proofErr w:type="gramStart"/>
-      <w:r>
-        <w:rPr>
-          <w:rFonts w:ascii="Times New Roman" w:hAnsi="Times New Roman" w:cs="Times New Roman"/>
-          <w:sz w:val="24"/>
-          <w:szCs w:val="24"/>
-          <w:lang w:val="en-US"/>
-        </w:rPr>
-        <w:t>x,y</w:t>
-      </w:r>
-      <w:proofErr w:type="spellEnd"/>
-      <w:proofErr w:type="gramEnd"/>
-      <w:r>
-        <w:rPr>
-          <w:rFonts w:ascii="Times New Roman" w:hAnsi="Times New Roman" w:cs="Times New Roman"/>
-          <w:sz w:val="24"/>
-          <w:szCs w:val="24"/>
-          <w:lang w:val="en-US"/>
-        </w:rPr>
-        <w:t xml:space="preserve">) coordinates need to be measured also. While some of this may be possible using </w:t>
-      </w:r>
-      <w:r>
-        <w:rPr>
-          <w:rFonts w:ascii="Times New Roman" w:hAnsi="Times New Roman" w:cs="Times New Roman"/>
-          <w:sz w:val="24"/>
-          <w:szCs w:val="24"/>
-          <w:lang w:val="en-US"/>
-        </w:rPr>
-        <w:t xml:space="preserve">i1DisplayPro itself, the best (but also very costly) solution is to compute the full spectrum of the </w:t>
-      </w:r>
-      <w:r>
-        <w:rPr>
-          <w:rFonts w:ascii="Times New Roman" w:hAnsi="Times New Roman" w:cs="Times New Roman"/>
-          <w:sz w:val="24"/>
-          <w:szCs w:val="24"/>
-          <w:lang w:val="en-US"/>
-        </w:rPr>
-        <w:t xml:space="preserve">screen, which is possible using a spectroradiometer (we use PR655). From the generated spectrum, </w:t>
-      </w:r>
-      <w:r>
-        <w:rPr>
-          <w:rFonts w:ascii="Times New Roman" w:hAnsi="Times New Roman" w:cs="Times New Roman"/>
-          <w:sz w:val="24"/>
-          <w:szCs w:val="24"/>
-          <w:lang w:val="en-US"/>
-        </w:rPr>
-        <w:t xml:space="preserve">we can compute the XYZ coordinates by integrating the spectrum with the </w:t>
-      </w:r>
-      <w:proofErr w:type="gramStart"/>
-      <w:r>
-        <w:rPr>
-          <w:rFonts w:ascii="Times New Roman" w:hAnsi="Times New Roman" w:cs="Times New Roman"/>
-          <w:sz w:val="24"/>
-          <w:szCs w:val="24"/>
-          <w:lang w:val="en-US"/>
-        </w:rPr>
-        <w:t>X,Y</w:t>
-      </w:r>
-      <w:proofErr w:type="gramEnd"/>
-      <w:r>
-        <w:rPr>
-          <w:rFonts w:ascii="Times New Roman" w:hAnsi="Times New Roman" w:cs="Times New Roman"/>
-          <w:sz w:val="24"/>
-          <w:szCs w:val="24"/>
-          <w:lang w:val="en-US"/>
-        </w:rPr>
-        <w:t>,Z color matching functions</w:t>
-      </w:r>
-      <w:r>
-        <w:rPr>
-          <w:rFonts w:ascii="Times New Roman" w:hAnsi="Times New Roman" w:cs="Times New Roman"/>
-          <w:sz w:val="24"/>
-          <w:szCs w:val="24"/>
-          <w:lang w:val="en-US"/>
-        </w:rPr>
-        <w:t xml:space="preserve"> (CMFs)</w:t>
-      </w:r>
-      <w:r>
-        <w:rPr>
-          <w:rFonts w:ascii="Times New Roman" w:hAnsi="Times New Roman" w:cs="Times New Roman"/>
-          <w:sz w:val="24"/>
-          <w:szCs w:val="24"/>
-          <w:lang w:val="en-US"/>
-        </w:rPr>
-        <w:t>.</w:t>
-      </w:r>
-    </w:p>
-    <w:p>
-      <w:pPr>
-        <w:jc w:val="both"/>
-        <w:rPr>
-          <w:rFonts w:ascii="Times New Roman" w:hAnsi="Times New Roman" w:cs="Times New Roman"/>
-          <w:sz w:val="24"/>
-          <w:szCs w:val="24"/>
-          <w:lang w:val="en-US"/>
-        </w:rPr>
-      </w:pPr>
-    </w:p>
-    <w:p>
-      <w:pPr>
-        <w:jc w:val="both"/>
-        <w:rPr>
-          <w:rFonts w:ascii="Times New Roman" w:hAnsi="Times New Roman" w:cs="Times New Roman"/>
-          <w:sz w:val="24"/>
-          <w:szCs w:val="24"/>
-          <w:lang w:val="en-US"/>
-        </w:rPr>
-      </w:pPr>
     </w:p>
     <w:sectPr>
       <w:pgSz w:w="11906" w:h="16838"/>

</xml_diff>

<commit_message>
Option added to generate colors on a line connecting the white point and primaries
</commit_message>
<xml_diff>
--- a/ReadMe.docx
+++ b/ReadMe.docx
@@ -124,13 +124,73 @@
         <w:rPr>
           <w:rFonts w:ascii="Times New Roman" w:hAnsi="Times New Roman" w:cs="Times New Roman"/>
         </w:rPr>
-        <w:t xml:space="preserve"> that lie on an equi-luminant space and </w:t>
-      </w:r>
-      <w:r>
-        <w:rPr>
-          <w:rFonts w:ascii="Times New Roman" w:hAnsi="Times New Roman" w:cs="Times New Roman"/>
-        </w:rPr>
-        <w:t>form an ellipse (or circle) on the DKL space.</w:t>
+        <w:t xml:space="preserve"> that lie on an </w:t>
+      </w:r>
+      <w:proofErr w:type="spellStart"/>
+      <w:r>
+        <w:rPr>
+          <w:rFonts w:ascii="Times New Roman" w:hAnsi="Times New Roman" w:cs="Times New Roman"/>
+        </w:rPr>
+        <w:t>equi</w:t>
+      </w:r>
+      <w:proofErr w:type="spellEnd"/>
+      <w:r>
+        <w:rPr>
+          <w:rFonts w:ascii="Times New Roman" w:hAnsi="Times New Roman" w:cs="Times New Roman"/>
+        </w:rPr>
+        <w:t xml:space="preserve">-luminant space and </w:t>
+      </w:r>
+      <w:r>
+        <w:rPr>
+          <w:rFonts w:ascii="Times New Roman" w:hAnsi="Times New Roman" w:cs="Times New Roman"/>
+        </w:rPr>
+        <w:t>form an ellipse (or circle) on the DKL space</w:t>
+      </w:r>
+      <w:r>
+        <w:rPr>
+          <w:rFonts w:ascii="Times New Roman" w:hAnsi="Times New Roman" w:cs="Times New Roman"/>
+        </w:rPr>
+        <w:t xml:space="preserve"> (</w:t>
+      </w:r>
+      <w:proofErr w:type="spellStart"/>
+      <w:r>
+        <w:rPr>
+          <w:rFonts w:ascii="Times New Roman" w:hAnsi="Times New Roman" w:cs="Times New Roman"/>
+        </w:rPr>
+        <w:t>generateDKLColors</w:t>
+      </w:r>
+      <w:proofErr w:type="spellEnd"/>
+      <w:r>
+        <w:rPr>
+          <w:rFonts w:ascii="Times New Roman" w:hAnsi="Times New Roman" w:cs="Times New Roman"/>
+        </w:rPr>
+        <w:t xml:space="preserve"> and </w:t>
+      </w:r>
+      <w:proofErr w:type="spellStart"/>
+      <w:r>
+        <w:rPr>
+          <w:rFonts w:ascii="Times New Roman" w:hAnsi="Times New Roman" w:cs="Times New Roman"/>
+        </w:rPr>
+        <w:t>generateDKLColors</w:t>
+      </w:r>
+      <w:r>
+        <w:rPr>
+          <w:rFonts w:ascii="Times New Roman" w:hAnsi="Times New Roman" w:cs="Times New Roman"/>
+        </w:rPr>
+        <w:t>OnCircle</w:t>
+      </w:r>
+      <w:proofErr w:type="spellEnd"/>
+      <w:r>
+        <w:rPr>
+          <w:rFonts w:ascii="Times New Roman" w:hAnsi="Times New Roman" w:cs="Times New Roman"/>
+        </w:rPr>
+        <w:t>)</w:t>
+      </w:r>
+      <w:r>
+        <w:rPr>
+          <w:rFonts w:ascii="Times New Roman" w:hAnsi="Times New Roman" w:cs="Times New Roman"/>
+        </w:rPr>
+        <w:t>.</w:t>
       </w:r>
     </w:p>
     <w:p>
@@ -155,13 +215,89 @@
         <w:rPr>
           <w:rFonts w:ascii="Times New Roman" w:hAnsi="Times New Roman" w:cs="Times New Roman"/>
         </w:rPr>
-        <w:t xml:space="preserve">lie on an equi-luminant plane and </w:t>
-      </w:r>
-      <w:r>
-        <w:rPr>
-          <w:rFonts w:ascii="Times New Roman" w:hAnsi="Times New Roman" w:cs="Times New Roman"/>
-        </w:rPr>
-        <w:t>span different saturation levels.</w:t>
+        <w:t xml:space="preserve">lie on an </w:t>
+      </w:r>
+      <w:proofErr w:type="spellStart"/>
+      <w:r>
+        <w:rPr>
+          <w:rFonts w:ascii="Times New Roman" w:hAnsi="Times New Roman" w:cs="Times New Roman"/>
+        </w:rPr>
+        <w:t>equi</w:t>
+      </w:r>
+      <w:proofErr w:type="spellEnd"/>
+      <w:r>
+        <w:rPr>
+          <w:rFonts w:ascii="Times New Roman" w:hAnsi="Times New Roman" w:cs="Times New Roman"/>
+        </w:rPr>
+        <w:t xml:space="preserve">-luminant plane and </w:t>
+      </w:r>
+      <w:r>
+        <w:rPr>
+          <w:rFonts w:ascii="Times New Roman" w:hAnsi="Times New Roman" w:cs="Times New Roman"/>
+        </w:rPr>
+        <w:t>span different saturation levels</w:t>
+      </w:r>
+      <w:r>
+        <w:rPr>
+          <w:rFonts w:ascii="Times New Roman" w:hAnsi="Times New Roman" w:cs="Times New Roman"/>
+        </w:rPr>
+        <w:t xml:space="preserve"> going </w:t>
+      </w:r>
+      <w:r>
+        <w:rPr>
+          <w:rFonts w:ascii="Times New Roman" w:hAnsi="Times New Roman" w:cs="Times New Roman"/>
+        </w:rPr>
+        <w:t xml:space="preserve">from the white point </w:t>
+      </w:r>
+      <w:r>
+        <w:rPr>
+          <w:rFonts w:ascii="Times New Roman" w:hAnsi="Times New Roman" w:cs="Times New Roman"/>
+        </w:rPr>
+        <w:t>towards the primaries</w:t>
+      </w:r>
+      <w:r>
+        <w:rPr>
+          <w:rFonts w:ascii="Times New Roman" w:hAnsi="Times New Roman" w:cs="Times New Roman"/>
+        </w:rPr>
+        <w:t xml:space="preserve"> (</w:t>
+      </w:r>
+      <w:proofErr w:type="spellStart"/>
+      <w:r>
+        <w:rPr>
+          <w:rFonts w:ascii="Times New Roman" w:hAnsi="Times New Roman" w:cs="Times New Roman"/>
+        </w:rPr>
+        <w:t>generate</w:t>
+      </w:r>
+      <w:r>
+        <w:rPr>
+          <w:rFonts w:ascii="Times New Roman" w:hAnsi="Times New Roman" w:cs="Times New Roman"/>
+        </w:rPr>
+        <w:t>C</w:t>
+      </w:r>
+      <w:r>
+        <w:rPr>
+          <w:rFonts w:ascii="Times New Roman" w:hAnsi="Times New Roman" w:cs="Times New Roman"/>
+        </w:rPr>
+        <w:t>IEpoints</w:t>
+      </w:r>
+      <w:r>
+        <w:rPr>
+          <w:rFonts w:ascii="Times New Roman" w:hAnsi="Times New Roman" w:cs="Times New Roman"/>
+        </w:rPr>
+        <w:t>OnLine</w:t>
+      </w:r>
+      <w:proofErr w:type="spellEnd"/>
+      <w:r>
+        <w:rPr>
+          <w:rFonts w:ascii="Times New Roman" w:hAnsi="Times New Roman" w:cs="Times New Roman"/>
+        </w:rPr>
+        <w:t>)</w:t>
+      </w:r>
+      <w:r>
+        <w:rPr>
+          <w:rFonts w:ascii="Times New Roman" w:hAnsi="Times New Roman" w:cs="Times New Roman"/>
+        </w:rPr>
+        <w:t>.</w:t>
       </w:r>
     </w:p>
     <w:p>
@@ -296,11 +432,19 @@
           <w:rFonts w:ascii="Times New Roman" w:hAnsi="Times New Roman" w:cs="Times New Roman"/>
         </w:rPr>
       </w:pPr>
-      <w:r>
-        <w:rPr>
-          <w:rFonts w:ascii="Times New Roman" w:hAnsi="Times New Roman" w:cs="Times New Roman"/>
-        </w:rPr>
-        <w:t>Psychtoolbox (PTB)</w:t>
+      <w:proofErr w:type="spellStart"/>
+      <w:r>
+        <w:rPr>
+          <w:rFonts w:ascii="Times New Roman" w:hAnsi="Times New Roman" w:cs="Times New Roman"/>
+        </w:rPr>
+        <w:t>Psychtoolbox</w:t>
+      </w:r>
+      <w:proofErr w:type="spellEnd"/>
+      <w:r>
+        <w:rPr>
+          <w:rFonts w:ascii="Times New Roman" w:hAnsi="Times New Roman" w:cs="Times New Roman"/>
+        </w:rPr>
+        <w:t xml:space="preserve"> (PTB)</w:t>
       </w:r>
       <w:r>
         <w:rPr>
@@ -321,8 +465,16 @@
         <w:rPr>
           <w:rFonts w:ascii="Times New Roman" w:hAnsi="Times New Roman" w:cs="Times New Roman"/>
         </w:rPr>
-        <w:t>), a freely available software in Matlab</w:t>
-      </w:r>
+        <w:t xml:space="preserve">), a freely available software in </w:t>
+      </w:r>
+      <w:proofErr w:type="spellStart"/>
+      <w:r>
+        <w:rPr>
+          <w:rFonts w:ascii="Times New Roman" w:hAnsi="Times New Roman" w:cs="Times New Roman"/>
+        </w:rPr>
+        <w:t>Matlab</w:t>
+      </w:r>
+      <w:proofErr w:type="spellEnd"/>
       <w:r>
         <w:rPr>
           <w:rFonts w:ascii="Times New Roman" w:hAnsi="Times New Roman" w:cs="Times New Roman"/>
@@ -478,7 +630,27 @@
           <w:sz w:val="24"/>
           <w:szCs w:val="24"/>
         </w:rPr>
-        <w:t xml:space="preserve">CIE (x,y) coordinates of the three primaries and the white point. </w:t>
+        <w:t>CIE (</w:t>
+      </w:r>
+      <w:proofErr w:type="spellStart"/>
+      <w:proofErr w:type="gramStart"/>
+      <w:r>
+        <w:rPr>
+          <w:rFonts w:ascii="Times New Roman" w:hAnsi="Times New Roman" w:cs="Times New Roman"/>
+          <w:sz w:val="24"/>
+          <w:szCs w:val="24"/>
+        </w:rPr>
+        <w:t>x,y</w:t>
+      </w:r>
+      <w:proofErr w:type="spellEnd"/>
+      <w:proofErr w:type="gramEnd"/>
+      <w:r>
+        <w:rPr>
+          <w:rFonts w:ascii="Times New Roman" w:hAnsi="Times New Roman" w:cs="Times New Roman"/>
+          <w:sz w:val="24"/>
+          <w:szCs w:val="24"/>
+        </w:rPr>
+        <w:t xml:space="preserve">) coordinates of the three primaries and the white point. </w:t>
       </w:r>
       <w:r>
         <w:rPr>
@@ -496,6 +668,7 @@
         </w:rPr>
         <w:t xml:space="preserve">does the conversion can be found using </w:t>
       </w:r>
+      <w:proofErr w:type="spellStart"/>
       <w:r>
         <w:rPr>
           <w:rFonts w:ascii="Times New Roman" w:hAnsi="Times New Roman" w:cs="Times New Roman"/>
@@ -505,6 +678,7 @@
         </w:rPr>
         <w:t>RGBToXYZMatrix</w:t>
       </w:r>
+      <w:proofErr w:type="spellEnd"/>
       <w:r>
         <w:rPr>
           <w:rFonts w:ascii="Times New Roman" w:hAnsi="Times New Roman" w:cs="Times New Roman"/>
@@ -630,7 +804,79 @@
           <w:sz w:val="24"/>
           <w:szCs w:val="24"/>
         </w:rPr>
-        <w:t xml:space="preserve"> properly. In particular, in order for L+M to be equal to the luminance, L and M need to be in “luminance units”. The scaling factors depend on the CFs that we use, as well as the luminosity function (which should be a linear combination of the CFs of L and M). In fact, the command computeDKL_M in PTB takes the CFs and luminosity function as inputs and finds out the appropriate weights (LMLumWeights). So, in order to get LMS in </w:t>
+        <w:t xml:space="preserve"> properly. In particular, </w:t>
+      </w:r>
+      <w:proofErr w:type="gramStart"/>
+      <w:r>
+        <w:rPr>
+          <w:rFonts w:ascii="Times New Roman" w:hAnsi="Times New Roman" w:cs="Times New Roman"/>
+          <w:sz w:val="24"/>
+          <w:szCs w:val="24"/>
+        </w:rPr>
+        <w:t>in order for</w:t>
+      </w:r>
+      <w:proofErr w:type="gramEnd"/>
+      <w:r>
+        <w:rPr>
+          <w:rFonts w:ascii="Times New Roman" w:hAnsi="Times New Roman" w:cs="Times New Roman"/>
+          <w:sz w:val="24"/>
+          <w:szCs w:val="24"/>
+        </w:rPr>
+        <w:t xml:space="preserve"> L+M to be equal to the luminance, L and M need to be in “luminance units”. The scaling factors depend on the CFs that we use, as well as the luminosity function (which should be a linear combination of the CFs of L and M). In fact, the command </w:t>
+      </w:r>
+      <w:proofErr w:type="spellStart"/>
+      <w:r>
+        <w:rPr>
+          <w:rFonts w:ascii="Times New Roman" w:hAnsi="Times New Roman" w:cs="Times New Roman"/>
+          <w:sz w:val="24"/>
+          <w:szCs w:val="24"/>
+        </w:rPr>
+        <w:t>computeDKL_M</w:t>
+      </w:r>
+      <w:proofErr w:type="spellEnd"/>
+      <w:r>
+        <w:rPr>
+          <w:rFonts w:ascii="Times New Roman" w:hAnsi="Times New Roman" w:cs="Times New Roman"/>
+          <w:sz w:val="24"/>
+          <w:szCs w:val="24"/>
+        </w:rPr>
+        <w:t xml:space="preserve"> in PTB takes the CFs and luminosity function as inputs and finds out the appropriate weights (</w:t>
+      </w:r>
+      <w:proofErr w:type="spellStart"/>
+      <w:r>
+        <w:rPr>
+          <w:rFonts w:ascii="Times New Roman" w:hAnsi="Times New Roman" w:cs="Times New Roman"/>
+          <w:sz w:val="24"/>
+          <w:szCs w:val="24"/>
+        </w:rPr>
+        <w:t>LMLumWeights</w:t>
+      </w:r>
+      <w:proofErr w:type="spellEnd"/>
+      <w:r>
+        <w:rPr>
+          <w:rFonts w:ascii="Times New Roman" w:hAnsi="Times New Roman" w:cs="Times New Roman"/>
+          <w:sz w:val="24"/>
+          <w:szCs w:val="24"/>
+        </w:rPr>
+        <w:t xml:space="preserve">). So, </w:t>
+      </w:r>
+      <w:proofErr w:type="gramStart"/>
+      <w:r>
+        <w:rPr>
+          <w:rFonts w:ascii="Times New Roman" w:hAnsi="Times New Roman" w:cs="Times New Roman"/>
+          <w:sz w:val="24"/>
+          <w:szCs w:val="24"/>
+        </w:rPr>
+        <w:t>in order to</w:t>
+      </w:r>
+      <w:proofErr w:type="gramEnd"/>
+      <w:r>
+        <w:rPr>
+          <w:rFonts w:ascii="Times New Roman" w:hAnsi="Times New Roman" w:cs="Times New Roman"/>
+          <w:sz w:val="24"/>
+          <w:szCs w:val="24"/>
+        </w:rPr>
+        <w:t xml:space="preserve"> get LMS in </w:t>
       </w:r>
       <w:r>
         <w:rPr>
@@ -680,7 +926,25 @@
           <w:sz w:val="24"/>
           <w:szCs w:val="24"/>
         </w:rPr>
-        <w:t xml:space="preserve">a) Obtain LMS using the cone fundamentals and then apply an appropriate scaling factor. For example, the lms2rgbMB program in Stephen Westland’s book assumes a default scaling factor of [0.689903 0.348322 0.0371597] for L, M and S. These scaling factors correspond to Stockman&amp;Sharpe 2000 CF and CIE 2006 </w:t>
+        <w:t xml:space="preserve">a) Obtain LMS using the cone fundamentals and then apply an appropriate scaling factor. For example, the lms2rgbMB program in Stephen Westland’s book assumes a default scaling factor of [0.689903 0.348322 0.0371597] for L, M and S. These scaling factors correspond to </w:t>
+      </w:r>
+      <w:proofErr w:type="spellStart"/>
+      <w:r>
+        <w:rPr>
+          <w:rFonts w:ascii="Times New Roman" w:hAnsi="Times New Roman" w:cs="Times New Roman"/>
+          <w:sz w:val="24"/>
+          <w:szCs w:val="24"/>
+        </w:rPr>
+        <w:t>Stockman&amp;Sharpe</w:t>
+      </w:r>
+      <w:proofErr w:type="spellEnd"/>
+      <w:r>
+        <w:rPr>
+          <w:rFonts w:ascii="Times New Roman" w:hAnsi="Times New Roman" w:cs="Times New Roman"/>
+          <w:sz w:val="24"/>
+          <w:szCs w:val="24"/>
+        </w:rPr>
+        <w:t xml:space="preserve"> 2000 CF and CIE 2006 </w:t>
       </w:r>
       <w:r>
         <w:rPr>
@@ -739,7 +1003,25 @@
           <w:sz w:val="24"/>
           <w:szCs w:val="24"/>
         </w:rPr>
-        <w:t>Stockman, 2019, Current Opinion in Behavioral Sciences)</w:t>
+        <w:t xml:space="preserve">Stockman, 2019, Current Opinion in </w:t>
+      </w:r>
+      <w:proofErr w:type="spellStart"/>
+      <w:r>
+        <w:rPr>
+          <w:rFonts w:ascii="Times New Roman" w:hAnsi="Times New Roman" w:cs="Times New Roman"/>
+          <w:sz w:val="24"/>
+          <w:szCs w:val="24"/>
+        </w:rPr>
+        <w:t>Behavioral</w:t>
+      </w:r>
+      <w:proofErr w:type="spellEnd"/>
+      <w:r>
+        <w:rPr>
+          <w:rFonts w:ascii="Times New Roman" w:hAnsi="Times New Roman" w:cs="Times New Roman"/>
+          <w:sz w:val="24"/>
+          <w:szCs w:val="24"/>
+        </w:rPr>
+        <w:t xml:space="preserve"> Sciences)</w:t>
       </w:r>
       <w:r>
         <w:rPr>
@@ -759,6 +1041,7 @@
           <w:szCs w:val="24"/>
         </w:rPr>
       </w:pPr>
+      <w:proofErr w:type="spellStart"/>
       <w:r>
         <w:rPr>
           <w:rFonts w:ascii="Times New Roman" w:hAnsi="Times New Roman" w:cs="Times New Roman"/>
@@ -775,6 +1058,7 @@
         </w:rPr>
         <w:t>_LMSToXYZ</w:t>
       </w:r>
+      <w:proofErr w:type="spellEnd"/>
       <w:r>
         <w:rPr>
           <w:rFonts w:ascii="Times New Roman" w:hAnsi="Times New Roman" w:cs="Times New Roman"/>
@@ -1023,8 +1307,28 @@
           <w:sz w:val="24"/>
           <w:szCs w:val="24"/>
         </w:rPr>
-        <w:t>by the scaling matrix diag(</w:t>
-      </w:r>
+        <w:t xml:space="preserve">by the scaling matrix </w:t>
+      </w:r>
+      <w:proofErr w:type="spellStart"/>
+      <w:proofErr w:type="gramStart"/>
+      <w:r>
+        <w:rPr>
+          <w:rFonts w:ascii="Times New Roman" w:hAnsi="Times New Roman" w:cs="Times New Roman"/>
+          <w:sz w:val="24"/>
+          <w:szCs w:val="24"/>
+        </w:rPr>
+        <w:t>diag</w:t>
+      </w:r>
+      <w:proofErr w:type="spellEnd"/>
+      <w:r>
+        <w:rPr>
+          <w:rFonts w:ascii="Times New Roman" w:hAnsi="Times New Roman" w:cs="Times New Roman"/>
+          <w:sz w:val="24"/>
+          <w:szCs w:val="24"/>
+        </w:rPr>
+        <w:t>(</w:t>
+      </w:r>
+      <w:proofErr w:type="gramEnd"/>
       <w:r>
         <w:rPr>
           <w:rFonts w:ascii="Times New Roman" w:hAnsi="Times New Roman" w:cs="Times New Roman"/>
@@ -1039,8 +1343,28 @@
           <w:sz w:val="24"/>
           <w:szCs w:val="24"/>
         </w:rPr>
-        <w:t>). The final matrix: diag(</w:t>
-      </w:r>
+        <w:t xml:space="preserve">). The final matrix: </w:t>
+      </w:r>
+      <w:proofErr w:type="spellStart"/>
+      <w:proofErr w:type="gramStart"/>
+      <w:r>
+        <w:rPr>
+          <w:rFonts w:ascii="Times New Roman" w:hAnsi="Times New Roman" w:cs="Times New Roman"/>
+          <w:sz w:val="24"/>
+          <w:szCs w:val="24"/>
+        </w:rPr>
+        <w:t>diag</w:t>
+      </w:r>
+      <w:proofErr w:type="spellEnd"/>
+      <w:r>
+        <w:rPr>
+          <w:rFonts w:ascii="Times New Roman" w:hAnsi="Times New Roman" w:cs="Times New Roman"/>
+          <w:sz w:val="24"/>
+          <w:szCs w:val="24"/>
+        </w:rPr>
+        <w:t>(</w:t>
+      </w:r>
+      <w:proofErr w:type="gramEnd"/>
       <w:r>
         <w:rPr>
           <w:rFonts w:ascii="Times New Roman" w:hAnsi="Times New Roman" w:cs="Times New Roman"/>
@@ -1063,7 +1387,43 @@
           <w:sz w:val="24"/>
           <w:szCs w:val="24"/>
         </w:rPr>
-        <w:t>*inv(M_LMSToXYZ) is</w:t>
+        <w:t>*</w:t>
+      </w:r>
+      <w:proofErr w:type="spellStart"/>
+      <w:r>
+        <w:rPr>
+          <w:rFonts w:ascii="Times New Roman" w:hAnsi="Times New Roman" w:cs="Times New Roman"/>
+          <w:sz w:val="24"/>
+          <w:szCs w:val="24"/>
+        </w:rPr>
+        <w:t>inv</w:t>
+      </w:r>
+      <w:proofErr w:type="spellEnd"/>
+      <w:r>
+        <w:rPr>
+          <w:rFonts w:ascii="Times New Roman" w:hAnsi="Times New Roman" w:cs="Times New Roman"/>
+          <w:sz w:val="24"/>
+          <w:szCs w:val="24"/>
+        </w:rPr>
+        <w:t>(</w:t>
+      </w:r>
+      <w:proofErr w:type="spellStart"/>
+      <w:r>
+        <w:rPr>
+          <w:rFonts w:ascii="Times New Roman" w:hAnsi="Times New Roman" w:cs="Times New Roman"/>
+          <w:sz w:val="24"/>
+          <w:szCs w:val="24"/>
+        </w:rPr>
+        <w:t>M_LMSToXYZ</w:t>
+      </w:r>
+      <w:proofErr w:type="spellEnd"/>
+      <w:r>
+        <w:rPr>
+          <w:rFonts w:ascii="Times New Roman" w:hAnsi="Times New Roman" w:cs="Times New Roman"/>
+          <w:sz w:val="24"/>
+          <w:szCs w:val="24"/>
+        </w:rPr>
+        <w:t>) is</w:t>
       </w:r>
     </w:p>
     <w:p>
@@ -1075,6 +1435,7 @@
           <w:szCs w:val="24"/>
         </w:rPr>
       </w:pPr>
+      <w:proofErr w:type="spellStart"/>
       <w:r>
         <w:rPr>
           <w:rFonts w:ascii="Times New Roman" w:hAnsi="Times New Roman" w:cs="Times New Roman"/>
@@ -1091,6 +1452,7 @@
         </w:rPr>
         <w:t>ToLMS_SS</w:t>
       </w:r>
+      <w:proofErr w:type="spellEnd"/>
       <w:r>
         <w:rPr>
           <w:rFonts w:ascii="Times New Roman" w:hAnsi="Times New Roman" w:cs="Times New Roman"/>
@@ -1281,6 +1643,7 @@
           <w:lang w:val="en-GB"/>
         </w:rPr>
       </w:pPr>
+      <w:proofErr w:type="spellStart"/>
       <w:r>
         <w:rPr>
           <w:rFonts w:ascii="Times New Roman" w:hAnsi="Times New Roman" w:cs="Times New Roman"/>
@@ -1331,6 +1694,7 @@
         </w:rPr>
         <w:t>SP</w:t>
       </w:r>
+      <w:proofErr w:type="spellEnd"/>
       <w:r>
         <w:rPr>
           <w:rFonts w:ascii="Times New Roman" w:hAnsi="Times New Roman" w:cs="Times New Roman"/>
@@ -1511,6 +1875,7 @@
         </w:rPr>
         <w:t xml:space="preserve">The program </w:t>
       </w:r>
+      <w:proofErr w:type="spellStart"/>
       <w:r>
         <w:rPr>
           <w:rFonts w:ascii="Times New Roman" w:hAnsi="Times New Roman" w:cs="Times New Roman"/>
@@ -1520,6 +1885,7 @@
         </w:rPr>
         <w:t>XYZToLMSMatrix</w:t>
       </w:r>
+      <w:proofErr w:type="spellEnd"/>
       <w:r>
         <w:rPr>
           <w:rFonts w:ascii="Times New Roman" w:hAnsi="Times New Roman" w:cs="Times New Roman"/>
@@ -1620,7 +1986,25 @@
           <w:sz w:val="24"/>
           <w:szCs w:val="24"/>
         </w:rPr>
-        <w:t>We can get the DKL coordinates from LMS (expressed in luminance units) by postmutiplying LMS with a simple matrix transformation B given by:</w:t>
+        <w:t xml:space="preserve">We can get the DKL coordinates from LMS (expressed in luminance units) by </w:t>
+      </w:r>
+      <w:proofErr w:type="spellStart"/>
+      <w:r>
+        <w:rPr>
+          <w:rFonts w:ascii="Times New Roman" w:hAnsi="Times New Roman" w:cs="Times New Roman"/>
+          <w:sz w:val="24"/>
+          <w:szCs w:val="24"/>
+        </w:rPr>
+        <w:t>postmutiplying</w:t>
+      </w:r>
+      <w:proofErr w:type="spellEnd"/>
+      <w:r>
+        <w:rPr>
+          <w:rFonts w:ascii="Times New Roman" w:hAnsi="Times New Roman" w:cs="Times New Roman"/>
+          <w:sz w:val="24"/>
+          <w:szCs w:val="24"/>
+        </w:rPr>
+        <w:t xml:space="preserve"> LMS with a simple matrix transformation B given by:</w:t>
       </w:r>
     </w:p>
     <w:p>
@@ -1790,7 +2174,25 @@
           <w:sz w:val="24"/>
           <w:szCs w:val="24"/>
         </w:rPr>
-        <w:t>and subsequently scaling each entry. Here LMS_background = [b1 b2 b3].</w:t>
+        <w:t xml:space="preserve">and subsequently scaling each entry. Here </w:t>
+      </w:r>
+      <w:proofErr w:type="spellStart"/>
+      <w:r>
+        <w:rPr>
+          <w:rFonts w:ascii="Times New Roman" w:hAnsi="Times New Roman" w:cs="Times New Roman"/>
+          <w:sz w:val="24"/>
+          <w:szCs w:val="24"/>
+        </w:rPr>
+        <w:t>LMS_background</w:t>
+      </w:r>
+      <w:proofErr w:type="spellEnd"/>
+      <w:r>
+        <w:rPr>
+          <w:rFonts w:ascii="Times New Roman" w:hAnsi="Times New Roman" w:cs="Times New Roman"/>
+          <w:sz w:val="24"/>
+          <w:szCs w:val="24"/>
+        </w:rPr>
+        <w:t xml:space="preserve"> = [b1 b2 b3].</w:t>
       </w:r>
     </w:p>
     <w:p>
@@ -1808,7 +2210,25 @@
           <w:sz w:val="24"/>
           <w:szCs w:val="24"/>
         </w:rPr>
-        <w:t xml:space="preserve">This matrix essentially describes each mechanism. If we post-multiply by a 3x1 vector [L M S]’, we get a 3x1 vector with the first entry being luminance (L+M), second entry as L – b1*M/b2 and the third entry as -L -M + (b1+b2)S/b3. These are the luminance (L+M), chromatic L-M and chromatic S-(L+M) mechanisms, scaled appropriately by their baseline values to yield the chromatic contrast. The subsequent scaling of each mechanism is a bit tricky. </w:t>
+        <w:t>This matrix essentially describes each mechanism. If we post-multiply by a 3x1 vector [L M S]’, we get a 3x1 vector with the first entry being luminance (L+M), second entry as L – b1*M/b2 and the third entry as -L -M + (b1+b</w:t>
+      </w:r>
+      <w:proofErr w:type="gramStart"/>
+      <w:r>
+        <w:rPr>
+          <w:rFonts w:ascii="Times New Roman" w:hAnsi="Times New Roman" w:cs="Times New Roman"/>
+          <w:sz w:val="24"/>
+          <w:szCs w:val="24"/>
+        </w:rPr>
+        <w:t>2)S</w:t>
+      </w:r>
+      <w:proofErr w:type="gramEnd"/>
+      <w:r>
+        <w:rPr>
+          <w:rFonts w:ascii="Times New Roman" w:hAnsi="Times New Roman" w:cs="Times New Roman"/>
+          <w:sz w:val="24"/>
+          <w:szCs w:val="24"/>
+        </w:rPr>
+        <w:t xml:space="preserve">/b3. These are the luminance (L+M), chromatic L-M and chromatic S-(L+M) mechanisms, scaled appropriately by their baseline values to yield the chromatic contrast. The subsequent scaling of each mechanism is a bit tricky. </w:t>
       </w:r>
       <w:r>
         <w:rPr>
@@ -1840,7 +2260,43 @@
           <w:sz w:val="24"/>
           <w:szCs w:val="24"/>
         </w:rPr>
-        <w:t xml:space="preserve"> such that each mechanism-isolating stimulus with unit pooled contrast produces unit responses in the three DKL mechanisms. This is done in computeDKL_M in PTB as well as lms2dkl.m in Stephen Westland’s Matlab toolbox (both of which basically followed from </w:t>
+        <w:t xml:space="preserve"> such that each mechanism-isolating stimulus with unit pooled contrast produces unit responses in the three DKL mechanisms. This is done in </w:t>
+      </w:r>
+      <w:proofErr w:type="spellStart"/>
+      <w:r>
+        <w:rPr>
+          <w:rFonts w:ascii="Times New Roman" w:hAnsi="Times New Roman" w:cs="Times New Roman"/>
+          <w:sz w:val="24"/>
+          <w:szCs w:val="24"/>
+        </w:rPr>
+        <w:t>computeDKL_M</w:t>
+      </w:r>
+      <w:proofErr w:type="spellEnd"/>
+      <w:r>
+        <w:rPr>
+          <w:rFonts w:ascii="Times New Roman" w:hAnsi="Times New Roman" w:cs="Times New Roman"/>
+          <w:sz w:val="24"/>
+          <w:szCs w:val="24"/>
+        </w:rPr>
+        <w:t xml:space="preserve"> in PTB as well as lms2dkl.m in Stephen Westland’s </w:t>
+      </w:r>
+      <w:proofErr w:type="spellStart"/>
+      <w:r>
+        <w:rPr>
+          <w:rFonts w:ascii="Times New Roman" w:hAnsi="Times New Roman" w:cs="Times New Roman"/>
+          <w:sz w:val="24"/>
+          <w:szCs w:val="24"/>
+        </w:rPr>
+        <w:t>Matlab</w:t>
+      </w:r>
+      <w:proofErr w:type="spellEnd"/>
+      <w:r>
+        <w:rPr>
+          <w:rFonts w:ascii="Times New Roman" w:hAnsi="Times New Roman" w:cs="Times New Roman"/>
+          <w:sz w:val="24"/>
+          <w:szCs w:val="24"/>
+        </w:rPr>
+        <w:t xml:space="preserve"> toolbox (both of which basically followed from </w:t>
       </w:r>
       <w:r>
         <w:rPr>
@@ -1925,6 +2381,7 @@
         </w:rPr>
         <w:t xml:space="preserve">The program </w:t>
       </w:r>
+      <w:proofErr w:type="spellStart"/>
       <w:r>
         <w:rPr>
           <w:rFonts w:ascii="Times New Roman" w:hAnsi="Times New Roman" w:cs="Times New Roman"/>
@@ -1934,6 +2391,7 @@
         </w:rPr>
         <w:t>LMSToDKLMatrix</w:t>
       </w:r>
+      <w:proofErr w:type="spellEnd"/>
       <w:r>
         <w:rPr>
           <w:rFonts w:ascii="Times New Roman" w:hAnsi="Times New Roman" w:cs="Times New Roman"/>
@@ -1980,23 +2438,25 @@
           <w:szCs w:val="28"/>
           <w:lang w:val="en-US"/>
         </w:rPr>
-        <w:t>the equi-luminan</w:t>
-      </w:r>
+        <w:t xml:space="preserve">the </w:t>
+      </w:r>
+      <w:proofErr w:type="spellStart"/>
       <w:r>
         <w:rPr>
           <w:sz w:val="28"/>
           <w:szCs w:val="28"/>
           <w:lang w:val="en-US"/>
         </w:rPr>
-        <w:t>ce</w:t>
-      </w:r>
+        <w:t>equi</w:t>
+      </w:r>
+      <w:proofErr w:type="spellEnd"/>
       <w:r>
         <w:rPr>
           <w:sz w:val="28"/>
           <w:szCs w:val="28"/>
           <w:lang w:val="en-US"/>
         </w:rPr>
-        <w:t xml:space="preserve"> pla</w:t>
+        <w:t>-luminan</w:t>
       </w:r>
       <w:r>
         <w:rPr>
@@ -2004,7 +2464,7 @@
           <w:szCs w:val="28"/>
           <w:lang w:val="en-US"/>
         </w:rPr>
-        <w:t>n</w:t>
+        <w:t>ce</w:t>
       </w:r>
       <w:r>
         <w:rPr>
@@ -2012,6 +2472,22 @@
           <w:szCs w:val="28"/>
           <w:lang w:val="en-US"/>
         </w:rPr>
+        <w:t xml:space="preserve"> pla</w:t>
+      </w:r>
+      <w:r>
+        <w:rPr>
+          <w:sz w:val="28"/>
+          <w:szCs w:val="28"/>
+          <w:lang w:val="en-US"/>
+        </w:rPr>
+        <w:t>n</w:t>
+      </w:r>
+      <w:r>
+        <w:rPr>
+          <w:sz w:val="28"/>
+          <w:szCs w:val="28"/>
+          <w:lang w:val="en-US"/>
+        </w:rPr>
         <w:t>e (theta=0)</w:t>
       </w:r>
     </w:p>
@@ -2050,6 +2526,7 @@
         </w:rPr>
         <w:t xml:space="preserve">logic described below is taken from </w:t>
       </w:r>
+      <w:proofErr w:type="spellStart"/>
       <w:r>
         <w:rPr>
           <w:rFonts w:ascii="Times New Roman" w:hAnsi="Times New Roman" w:cs="Times New Roman"/>
@@ -2058,6 +2535,7 @@
         </w:rPr>
         <w:t>Lablib</w:t>
       </w:r>
+      <w:proofErr w:type="spellEnd"/>
       <w:r>
         <w:rPr>
           <w:rFonts w:ascii="Times New Roman" w:hAnsi="Times New Roman" w:cs="Times New Roman"/>
@@ -2072,7 +2550,25 @@
           <w:sz w:val="24"/>
           <w:szCs w:val="24"/>
         </w:rPr>
-        <w:t xml:space="preserve"> written by Dr. John Maunsell in Objective C (</w:t>
+        <w:t xml:space="preserve"> written by </w:t>
+      </w:r>
+      <w:proofErr w:type="spellStart"/>
+      <w:r>
+        <w:rPr>
+          <w:rFonts w:ascii="Times New Roman" w:hAnsi="Times New Roman" w:cs="Times New Roman"/>
+          <w:sz w:val="24"/>
+          <w:szCs w:val="24"/>
+        </w:rPr>
+        <w:t>Dr.</w:t>
+      </w:r>
+      <w:proofErr w:type="spellEnd"/>
+      <w:r>
+        <w:rPr>
+          <w:rFonts w:ascii="Times New Roman" w:hAnsi="Times New Roman" w:cs="Times New Roman"/>
+          <w:sz w:val="24"/>
+          <w:szCs w:val="24"/>
+        </w:rPr>
+        <w:t xml:space="preserve"> John Maunsell in Objective C (</w:t>
       </w:r>
       <w:hyperlink r:id="rId7" w:history="1">
         <w:r>
@@ -2107,7 +2603,61 @@
           <w:sz w:val="24"/>
           <w:szCs w:val="24"/>
         </w:rPr>
-        <w:t>he color conversion idea was developed by Dr. Maunsell and Dr. Geoff Ghose.</w:t>
+        <w:t xml:space="preserve">he </w:t>
+      </w:r>
+      <w:proofErr w:type="spellStart"/>
+      <w:r>
+        <w:rPr>
+          <w:rFonts w:ascii="Times New Roman" w:hAnsi="Times New Roman" w:cs="Times New Roman"/>
+          <w:sz w:val="24"/>
+          <w:szCs w:val="24"/>
+        </w:rPr>
+        <w:t>color</w:t>
+      </w:r>
+      <w:proofErr w:type="spellEnd"/>
+      <w:r>
+        <w:rPr>
+          <w:rFonts w:ascii="Times New Roman" w:hAnsi="Times New Roman" w:cs="Times New Roman"/>
+          <w:sz w:val="24"/>
+          <w:szCs w:val="24"/>
+        </w:rPr>
+        <w:t xml:space="preserve"> conversion idea was developed by </w:t>
+      </w:r>
+      <w:proofErr w:type="spellStart"/>
+      <w:r>
+        <w:rPr>
+          <w:rFonts w:ascii="Times New Roman" w:hAnsi="Times New Roman" w:cs="Times New Roman"/>
+          <w:sz w:val="24"/>
+          <w:szCs w:val="24"/>
+        </w:rPr>
+        <w:t>Dr.</w:t>
+      </w:r>
+      <w:proofErr w:type="spellEnd"/>
+      <w:r>
+        <w:rPr>
+          <w:rFonts w:ascii="Times New Roman" w:hAnsi="Times New Roman" w:cs="Times New Roman"/>
+          <w:sz w:val="24"/>
+          <w:szCs w:val="24"/>
+        </w:rPr>
+        <w:t xml:space="preserve"> Maunsell and </w:t>
+      </w:r>
+      <w:proofErr w:type="spellStart"/>
+      <w:r>
+        <w:rPr>
+          <w:rFonts w:ascii="Times New Roman" w:hAnsi="Times New Roman" w:cs="Times New Roman"/>
+          <w:sz w:val="24"/>
+          <w:szCs w:val="24"/>
+        </w:rPr>
+        <w:t>Dr.</w:t>
+      </w:r>
+      <w:proofErr w:type="spellEnd"/>
+      <w:r>
+        <w:rPr>
+          <w:rFonts w:ascii="Times New Roman" w:hAnsi="Times New Roman" w:cs="Times New Roman"/>
+          <w:sz w:val="24"/>
+          <w:szCs w:val="24"/>
+        </w:rPr>
+        <w:t xml:space="preserve"> Geoff Ghose.</w:t>
       </w:r>
     </w:p>
     <w:p>
@@ -2127,7 +2677,107 @@
           <w:szCs w:val="24"/>
           <w:lang w:val="en-US"/>
         </w:rPr>
-        <w:t>The DKL space is essentially an extension of the Macleod Boynton (MB) space. MB space is a 2D space defined by variables r and b. It is a projection of the LMS space (called RGB by MB – not to be confused by the RGB color space) on the L+M=1 plane. Along the x-axis, we get both r and g = 1 – r. Moving along the x-axis does not change the blue cone activity, so it is a constant blue axis. Moving along the y-axis only changes b but not r or g, so it is a constant R&amp;G axis. People who do not have blue cones cannot distinguish colors that are parallel to the y-axis, so this is also the tritanopic confusion line. We refer the x and y axes as cb (constant blue) and tc (tritanopic confusion) axes, following the convention used in Lablib.</w:t>
+        <w:t xml:space="preserve">The DKL space is essentially an extension of the Macleod Boynton (MB) space. MB space is a 2D space defined by variables r and b. It is a projection of the LMS space (called RGB by MB – not to be confused by the RGB color space) on the L+M=1 plane. Along the x-axis, we get both r and g = 1 – r. Moving along the x-axis does not change the blue cone activity, so it is a constant blue axis. Moving along the y-axis only changes b but not r or g, so it is a constant R&amp;G axis. People who do not have blue cones cannot distinguish colors that are parallel to the y-axis, so this is also the </w:t>
+      </w:r>
+      <w:proofErr w:type="spellStart"/>
+      <w:r>
+        <w:rPr>
+          <w:rFonts w:ascii="Times New Roman" w:hAnsi="Times New Roman" w:cs="Times New Roman"/>
+          <w:sz w:val="24"/>
+          <w:szCs w:val="24"/>
+          <w:lang w:val="en-US"/>
+        </w:rPr>
+        <w:t>tritanopic</w:t>
+      </w:r>
+      <w:proofErr w:type="spellEnd"/>
+      <w:r>
+        <w:rPr>
+          <w:rFonts w:ascii="Times New Roman" w:hAnsi="Times New Roman" w:cs="Times New Roman"/>
+          <w:sz w:val="24"/>
+          <w:szCs w:val="24"/>
+          <w:lang w:val="en-US"/>
+        </w:rPr>
+        <w:t xml:space="preserve"> confusion line. We refer the x and y axes as </w:t>
+      </w:r>
+      <w:proofErr w:type="spellStart"/>
+      <w:r>
+        <w:rPr>
+          <w:rFonts w:ascii="Times New Roman" w:hAnsi="Times New Roman" w:cs="Times New Roman"/>
+          <w:sz w:val="24"/>
+          <w:szCs w:val="24"/>
+          <w:lang w:val="en-US"/>
+        </w:rPr>
+        <w:t>cb</w:t>
+      </w:r>
+      <w:proofErr w:type="spellEnd"/>
+      <w:r>
+        <w:rPr>
+          <w:rFonts w:ascii="Times New Roman" w:hAnsi="Times New Roman" w:cs="Times New Roman"/>
+          <w:sz w:val="24"/>
+          <w:szCs w:val="24"/>
+          <w:lang w:val="en-US"/>
+        </w:rPr>
+        <w:t xml:space="preserve"> (constant blue) and </w:t>
+      </w:r>
+      <w:proofErr w:type="spellStart"/>
+      <w:r>
+        <w:rPr>
+          <w:rFonts w:ascii="Times New Roman" w:hAnsi="Times New Roman" w:cs="Times New Roman"/>
+          <w:sz w:val="24"/>
+          <w:szCs w:val="24"/>
+          <w:lang w:val="en-US"/>
+        </w:rPr>
+        <w:t>tc</w:t>
+      </w:r>
+      <w:proofErr w:type="spellEnd"/>
+      <w:r>
+        <w:rPr>
+          <w:rFonts w:ascii="Times New Roman" w:hAnsi="Times New Roman" w:cs="Times New Roman"/>
+          <w:sz w:val="24"/>
+          <w:szCs w:val="24"/>
+          <w:lang w:val="en-US"/>
+        </w:rPr>
+        <w:t xml:space="preserve"> (</w:t>
+      </w:r>
+      <w:proofErr w:type="spellStart"/>
+      <w:r>
+        <w:rPr>
+          <w:rFonts w:ascii="Times New Roman" w:hAnsi="Times New Roman" w:cs="Times New Roman"/>
+          <w:sz w:val="24"/>
+          <w:szCs w:val="24"/>
+          <w:lang w:val="en-US"/>
+        </w:rPr>
+        <w:t>tritanopic</w:t>
+      </w:r>
+      <w:proofErr w:type="spellEnd"/>
+      <w:r>
+        <w:rPr>
+          <w:rFonts w:ascii="Times New Roman" w:hAnsi="Times New Roman" w:cs="Times New Roman"/>
+          <w:sz w:val="24"/>
+          <w:szCs w:val="24"/>
+          <w:lang w:val="en-US"/>
+        </w:rPr>
+        <w:t xml:space="preserve"> confusion) axes, following the convention used in </w:t>
+      </w:r>
+      <w:proofErr w:type="spellStart"/>
+      <w:r>
+        <w:rPr>
+          <w:rFonts w:ascii="Times New Roman" w:hAnsi="Times New Roman" w:cs="Times New Roman"/>
+          <w:sz w:val="24"/>
+          <w:szCs w:val="24"/>
+          <w:lang w:val="en-US"/>
+        </w:rPr>
+        <w:t>Lablib</w:t>
+      </w:r>
+      <w:proofErr w:type="spellEnd"/>
+      <w:r>
+        <w:rPr>
+          <w:rFonts w:ascii="Times New Roman" w:hAnsi="Times New Roman" w:cs="Times New Roman"/>
+          <w:sz w:val="24"/>
+          <w:szCs w:val="24"/>
+          <w:lang w:val="en-US"/>
+        </w:rPr>
+        <w:t>.</w:t>
       </w:r>
     </w:p>
     <w:p>
@@ -2176,7 +2826,27 @@
           <w:szCs w:val="24"/>
           <w:lang w:val="en-US"/>
         </w:rPr>
-        <w:t xml:space="preserve">, we can get the rb coordinates of the MB space. The DKL space simply involves another luminance axis passing through the white point orthogonal to the MB space. In our case, we wish to stay in the iso-luminant plane, so we need not worry about the third axis for now. In the 2D MB plane, we can simply find the largest ellipse that can fit in the monitor’s Gamut. </w:t>
+        <w:t xml:space="preserve">, we can get the </w:t>
+      </w:r>
+      <w:proofErr w:type="spellStart"/>
+      <w:r>
+        <w:rPr>
+          <w:rFonts w:ascii="Times New Roman" w:hAnsi="Times New Roman" w:cs="Times New Roman"/>
+          <w:sz w:val="24"/>
+          <w:szCs w:val="24"/>
+          <w:lang w:val="en-US"/>
+        </w:rPr>
+        <w:t>rb</w:t>
+      </w:r>
+      <w:proofErr w:type="spellEnd"/>
+      <w:r>
+        <w:rPr>
+          <w:rFonts w:ascii="Times New Roman" w:hAnsi="Times New Roman" w:cs="Times New Roman"/>
+          <w:sz w:val="24"/>
+          <w:szCs w:val="24"/>
+          <w:lang w:val="en-US"/>
+        </w:rPr>
+        <w:t xml:space="preserve"> coordinates of the MB space. The DKL space simply involves another luminance axis passing through the white point orthogonal to the MB space. In our case, we wish to stay in the iso-luminant plane, so we need not worry about the third axis for now. In the 2D MB plane, we can simply find the largest ellipse that can fit in the monitor’s Gamut. </w:t>
       </w:r>
       <w:r>
         <w:rPr>
@@ -2212,7 +2882,67 @@
           <w:szCs w:val="24"/>
           <w:lang w:val="en-US"/>
         </w:rPr>
-        <w:t xml:space="preserve"> on the MB plane (rb) values, from which we can get the xy coordinates. Then, given a luminance value (in our case it is 0.5), we get our xyY coordinate, from which we get XYZ and use the XYZ2RGB transform to get the desired RGB values.</w:t>
+        <w:t xml:space="preserve"> on the MB plane (</w:t>
+      </w:r>
+      <w:proofErr w:type="spellStart"/>
+      <w:r>
+        <w:rPr>
+          <w:rFonts w:ascii="Times New Roman" w:hAnsi="Times New Roman" w:cs="Times New Roman"/>
+          <w:sz w:val="24"/>
+          <w:szCs w:val="24"/>
+          <w:lang w:val="en-US"/>
+        </w:rPr>
+        <w:t>rb</w:t>
+      </w:r>
+      <w:proofErr w:type="spellEnd"/>
+      <w:r>
+        <w:rPr>
+          <w:rFonts w:ascii="Times New Roman" w:hAnsi="Times New Roman" w:cs="Times New Roman"/>
+          <w:sz w:val="24"/>
+          <w:szCs w:val="24"/>
+          <w:lang w:val="en-US"/>
+        </w:rPr>
+        <w:t xml:space="preserve">) values, from which we can get the </w:t>
+      </w:r>
+      <w:proofErr w:type="spellStart"/>
+      <w:r>
+        <w:rPr>
+          <w:rFonts w:ascii="Times New Roman" w:hAnsi="Times New Roman" w:cs="Times New Roman"/>
+          <w:sz w:val="24"/>
+          <w:szCs w:val="24"/>
+          <w:lang w:val="en-US"/>
+        </w:rPr>
+        <w:t>xy</w:t>
+      </w:r>
+      <w:proofErr w:type="spellEnd"/>
+      <w:r>
+        <w:rPr>
+          <w:rFonts w:ascii="Times New Roman" w:hAnsi="Times New Roman" w:cs="Times New Roman"/>
+          <w:sz w:val="24"/>
+          <w:szCs w:val="24"/>
+          <w:lang w:val="en-US"/>
+        </w:rPr>
+        <w:t xml:space="preserve"> coordinates. Then, given a luminance value (in our case it is 0.5), we get our </w:t>
+      </w:r>
+      <w:proofErr w:type="spellStart"/>
+      <w:r>
+        <w:rPr>
+          <w:rFonts w:ascii="Times New Roman" w:hAnsi="Times New Roman" w:cs="Times New Roman"/>
+          <w:sz w:val="24"/>
+          <w:szCs w:val="24"/>
+          <w:lang w:val="en-US"/>
+        </w:rPr>
+        <w:t>xyY</w:t>
+      </w:r>
+      <w:proofErr w:type="spellEnd"/>
+      <w:r>
+        <w:rPr>
+          <w:rFonts w:ascii="Times New Roman" w:hAnsi="Times New Roman" w:cs="Times New Roman"/>
+          <w:sz w:val="24"/>
+          <w:szCs w:val="24"/>
+          <w:lang w:val="en-US"/>
+        </w:rPr>
+        <w:t xml:space="preserve"> coordinate, from which we get XYZ and use the XYZ2RGB transform to get the desired RGB values.</w:t>
       </w:r>
     </w:p>
     <w:p>
@@ -2234,6 +2964,7 @@
         </w:rPr>
         <w:t xml:space="preserve">The program </w:t>
       </w:r>
+      <w:proofErr w:type="spellStart"/>
       <w:r>
         <w:rPr>
           <w:rFonts w:ascii="Times New Roman" w:hAnsi="Times New Roman" w:cs="Times New Roman"/>
@@ -2244,6 +2975,7 @@
         </w:rPr>
         <w:t>generateDKLColors</w:t>
       </w:r>
+      <w:proofErr w:type="spellEnd"/>
       <w:r>
         <w:rPr>
           <w:rFonts w:ascii="Times New Roman" w:hAnsi="Times New Roman" w:cs="Times New Roman"/>
@@ -2253,6 +2985,7 @@
         </w:rPr>
         <w:t xml:space="preserve"> generates these colors, while </w:t>
       </w:r>
+      <w:proofErr w:type="spellStart"/>
       <w:r>
         <w:rPr>
           <w:rFonts w:ascii="Times New Roman" w:hAnsi="Times New Roman" w:cs="Times New Roman"/>
@@ -2263,6 +2996,7 @@
         </w:rPr>
         <w:t>displayColors</w:t>
       </w:r>
+      <w:proofErr w:type="spellEnd"/>
       <w:r>
         <w:rPr>
           <w:rFonts w:ascii="Times New Roman" w:hAnsi="Times New Roman" w:cs="Times New Roman"/>

</xml_diff>